<commit_message>
-update report for Bridge Pattern and sequence diagram
</commit_message>
<xml_diff>
--- a/Documents/Bridge_Design_Pattern.docx
+++ b/Documents/Bridge_Design_Pattern.docx
@@ -140,7 +140,13 @@
         <w:t xml:space="preserve"> </w:t>
       </w:r>
       <w:r>
-        <w:t xml:space="preserve">in other ways besides storing in file </w:t>
+        <w:t xml:space="preserve">in </w:t>
+      </w:r>
+      <w:r>
+        <w:t>various ways including</w:t>
+      </w:r>
+      <w:r>
+        <w:t xml:space="preserve"> file </w:t>
       </w:r>
       <w:r>
         <w:t>without affecting existing design</w:t>
@@ -164,7 +170,13 @@
         <w:t>Cash/Drink Property Loader</w:t>
       </w:r>
       <w:r>
-        <w:t xml:space="preserve"> code is closely coupled with File Property L</w:t>
+        <w:t xml:space="preserve"> </w:t>
+      </w:r>
+      <w:r>
+        <w:t>implementation</w:t>
+      </w:r>
+      <w:r>
+        <w:t xml:space="preserve"> is closely coupled with File Property L</w:t>
       </w:r>
       <w:r>
         <w:t>oader implementation.</w:t>
@@ -224,7 +236,7 @@
         <mc:AlternateContent>
           <mc:Choice Requires="wps">
             <w:drawing>
-              <wp:anchor distT="0" distB="0" distL="114300" distR="114300" simplePos="0" relativeHeight="251664384" behindDoc="0" locked="0" layoutInCell="1" allowOverlap="1" wp14:anchorId="183E7C7E" wp14:editId="303AA4C6">
+              <wp:anchor distT="0" distB="0" distL="114300" distR="114300" simplePos="0" relativeHeight="251657728" behindDoc="0" locked="0" layoutInCell="1" allowOverlap="1" wp14:anchorId="183E7C7E" wp14:editId="303AA4C6">
                 <wp:simplePos x="0" y="0"/>
                 <wp:positionH relativeFrom="column">
                   <wp:posOffset>4190337</wp:posOffset>
@@ -285,11 +297,11 @@
           </mc:Choice>
           <mc:Fallback>
             <w:pict>
-              <v:shapetype w14:anchorId="30AD24C9" id="_x0000_t32" coordsize="21600,21600" o:spt="32" o:oned="t" path="m,l21600,21600e" filled="f">
+              <v:shapetype w14:anchorId="70346C8A" id="_x0000_t32" coordsize="21600,21600" o:spt="32" o:oned="t" path="m,l21600,21600e" filled="f">
                 <v:path arrowok="t" fillok="f" o:connecttype="none"/>
                 <o:lock v:ext="edit" shapetype="t"/>
               </v:shapetype>
-              <v:shape id="Straight Arrow Connector 8" o:spid="_x0000_s1026" type="#_x0000_t32" style="position:absolute;margin-left:329.95pt;margin-top:234.4pt;width:138.95pt;height:108.9pt;flip:x y;z-index:251664384;visibility:visible;mso-wrap-style:square;mso-width-percent:0;mso-height-percent:0;mso-wrap-distance-left:9pt;mso-wrap-distance-top:0;mso-wrap-distance-right:9pt;mso-wrap-distance-bottom:0;mso-position-horizontal:absolute;mso-position-horizontal-relative:text;mso-position-vertical:absolute;mso-position-vertical-relative:text;mso-width-percent:0;mso-height-percent:0;mso-width-relative:margin;mso-height-relative:margin" o:gfxdata="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" strokecolor="black [3213]">
+              <v:shape id="Straight Arrow Connector 8" o:spid="_x0000_s1026" type="#_x0000_t32" style="position:absolute;margin-left:329.95pt;margin-top:234.4pt;width:138.95pt;height:108.9pt;flip:x y;z-index:251657728;visibility:visible;mso-wrap-style:square;mso-width-percent:0;mso-height-percent:0;mso-wrap-distance-left:9pt;mso-wrap-distance-top:0;mso-wrap-distance-right:9pt;mso-wrap-distance-bottom:0;mso-position-horizontal:absolute;mso-position-horizontal-relative:text;mso-position-vertical:absolute;mso-position-vertical-relative:text;mso-width-percent:0;mso-height-percent:0;mso-width-relative:margin;mso-height-relative:margin" o:gfxdata="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" strokecolor="black [3213]">
                 <v:stroke endarrow="open"/>
               </v:shape>
             </w:pict>
@@ -304,7 +316,7 @@
         <mc:AlternateContent>
           <mc:Choice Requires="wps">
             <w:drawing>
-              <wp:anchor distT="0" distB="0" distL="114300" distR="114300" simplePos="0" relativeHeight="251663360" behindDoc="0" locked="0" layoutInCell="1" allowOverlap="1" wp14:anchorId="34232E74" wp14:editId="44B9F19B">
+              <wp:anchor distT="0" distB="0" distL="114300" distR="114300" simplePos="0" relativeHeight="251656704" behindDoc="0" locked="0" layoutInCell="1" allowOverlap="1" wp14:anchorId="34232E74" wp14:editId="44B9F19B">
                 <wp:simplePos x="0" y="0"/>
                 <wp:positionH relativeFrom="column">
                   <wp:posOffset>5080635</wp:posOffset>
@@ -402,8 +414,6 @@
                               </w:rPr>
                               <w:t>store data in to Data base instead of file.</w:t>
                             </w:r>
-                            <w:bookmarkStart w:id="0" w:name="_GoBack"/>
-                            <w:bookmarkEnd w:id="0"/>
                           </w:p>
                         </w:txbxContent>
                       </wps:txbx>
@@ -427,7 +437,7 @@
           </mc:Choice>
           <mc:Fallback>
             <w:pict>
-              <v:rect w14:anchorId="34232E74" id="Rectangle 7" o:spid="_x0000_s1026" style="position:absolute;margin-left:400.05pt;margin-top:346.6pt;width:105.8pt;height:68.85pt;z-index:251663360;visibility:visible;mso-wrap-style:square;mso-width-percent:0;mso-height-percent:0;mso-wrap-distance-left:9pt;mso-wrap-distance-top:0;mso-wrap-distance-right:9pt;mso-wrap-distance-bottom:0;mso-position-horizontal:absolute;mso-position-horizontal-relative:text;mso-position-vertical:absolute;mso-position-vertical-relative:text;mso-width-percent:0;mso-height-percent:0;mso-width-relative:margin;mso-height-relative:margin;v-text-anchor:middle" o:gfxdata="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" filled="f" strokecolor="black [3213]" strokeweight="2pt">
+              <v:rect w14:anchorId="34232E74" id="Rectangle 7" o:spid="_x0000_s1026" style="position:absolute;margin-left:400.05pt;margin-top:346.6pt;width:105.8pt;height:68.85pt;z-index:251656704;visibility:visible;mso-wrap-style:square;mso-width-percent:0;mso-height-percent:0;mso-wrap-distance-left:9pt;mso-wrap-distance-top:0;mso-wrap-distance-right:9pt;mso-wrap-distance-bottom:0;mso-position-horizontal:absolute;mso-position-horizontal-relative:text;mso-position-vertical:absolute;mso-position-vertical-relative:text;mso-width-percent:0;mso-height-percent:0;mso-width-relative:margin;mso-height-relative:margin;v-text-anchor:middle" o:gfxdata="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" filled="f" strokecolor="black [3213]" strokeweight="2pt">
                 <v:textbox>
                   <w:txbxContent>
                     <w:p>
@@ -478,8 +488,6 @@
                         </w:rPr>
                         <w:t>store data in to Data base instead of file.</w:t>
                       </w:r>
-                      <w:bookmarkStart w:id="1" w:name="_GoBack"/>
-                      <w:bookmarkEnd w:id="1"/>
                     </w:p>
                   </w:txbxContent>
                 </v:textbox>
@@ -558,32 +566,466 @@
     </w:p>
     <w:p/>
     <w:p>
-      <w:pPr>
-        <w:rPr>
-          <w:color w:val="FF0000"/>
-        </w:rPr>
-      </w:pPr>
-      <w:r>
-        <w:rPr>
-          <w:color w:val="FF0000"/>
-        </w:rPr>
-        <w:t>To Be Provided by 23</w:t>
-      </w:r>
-      <w:r>
-        <w:rPr>
-          <w:color w:val="FF0000"/>
-          <w:vertAlign w:val="superscript"/>
-        </w:rPr>
-        <w:t>rd</w:t>
-      </w:r>
-      <w:r>
-        <w:rPr>
-          <w:color w:val="FF0000"/>
-        </w:rPr>
-        <w:t xml:space="preserve"> Oct.</w:t>
+      <w:r>
+        <mc:AlternateContent>
+          <mc:Choice Requires="wps">
+            <w:drawing>
+              <wp:anchor distT="0" distB="0" distL="114300" distR="114300" simplePos="0" relativeHeight="251654144" behindDoc="0" locked="0" layoutInCell="1" allowOverlap="1" wp14:anchorId="3BBA64B5" wp14:editId="78B6389C">
+                <wp:simplePos x="0" y="0"/>
+                <wp:positionH relativeFrom="column">
+                  <wp:posOffset>2873829</wp:posOffset>
+                </wp:positionH>
+                <wp:positionV relativeFrom="paragraph">
+                  <wp:posOffset>3059364</wp:posOffset>
+                </wp:positionV>
+                <wp:extent cx="480381" cy="1258620"/>
+                <wp:effectExtent l="0" t="38100" r="53340" b="17780"/>
+                <wp:wrapNone/>
+                <wp:docPr id="4" name="Straight Arrow Connector 4"/>
+                <wp:cNvGraphicFramePr/>
+                <a:graphic xmlns:a="http://schemas.openxmlformats.org/drawingml/2006/main">
+                  <a:graphicData uri="http://schemas.microsoft.com/office/word/2010/wordprocessingShape">
+                    <wps:wsp>
+                      <wps:cNvCnPr/>
+                      <wps:spPr>
+                        <a:xfrm flipV="1">
+                          <a:off x="0" y="0"/>
+                          <a:ext cx="480381" cy="1258620"/>
+                        </a:xfrm>
+                        <a:prstGeom prst="straightConnector1">
+                          <a:avLst/>
+                        </a:prstGeom>
+                        <a:ln>
+                          <a:solidFill>
+                            <a:schemeClr val="tx1"/>
+                          </a:solidFill>
+                          <a:tailEnd type="arrow"/>
+                        </a:ln>
+                      </wps:spPr>
+                      <wps:style>
+                        <a:lnRef idx="1">
+                          <a:schemeClr val="accent1"/>
+                        </a:lnRef>
+                        <a:fillRef idx="0">
+                          <a:schemeClr val="accent1"/>
+                        </a:fillRef>
+                        <a:effectRef idx="0">
+                          <a:schemeClr val="accent1"/>
+                        </a:effectRef>
+                        <a:fontRef idx="minor">
+                          <a:schemeClr val="tx1"/>
+                        </a:fontRef>
+                      </wps:style>
+                      <wps:bodyPr/>
+                    </wps:wsp>
+                  </a:graphicData>
+                </a:graphic>
+                <wp14:sizeRelH relativeFrom="margin">
+                  <wp14:pctWidth>0</wp14:pctWidth>
+                </wp14:sizeRelH>
+                <wp14:sizeRelV relativeFrom="margin">
+                  <wp14:pctHeight>0</wp14:pctHeight>
+                </wp14:sizeRelV>
+              </wp:anchor>
+            </w:drawing>
+          </mc:Choice>
+          <mc:Fallback>
+            <w:pict>
+              <v:shape w14:anchorId="17B01293" id="Straight Arrow Connector 4" o:spid="_x0000_s1026" type="#_x0000_t32" style="position:absolute;margin-left:226.3pt;margin-top:240.9pt;width:37.85pt;height:99.1pt;flip:y;z-index:251654144;visibility:visible;mso-wrap-style:square;mso-width-percent:0;mso-height-percent:0;mso-wrap-distance-left:9pt;mso-wrap-distance-top:0;mso-wrap-distance-right:9pt;mso-wrap-distance-bottom:0;mso-position-horizontal:absolute;mso-position-horizontal-relative:text;mso-position-vertical:absolute;mso-position-vertical-relative:text;mso-width-percent:0;mso-height-percent:0;mso-width-relative:margin;mso-height-relative:margin" o:gfxdata="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" strokecolor="black [3213]">
+                <v:stroke endarrow="open"/>
+              </v:shape>
+            </w:pict>
+          </mc:Fallback>
+        </mc:AlternateContent>
+      </w:r>
+      <w:r>
+        <mc:AlternateContent>
+          <mc:Choice Requires="wps">
+            <w:drawing>
+              <wp:anchor distT="0" distB="0" distL="114300" distR="114300" simplePos="0" relativeHeight="251648000" behindDoc="0" locked="0" layoutInCell="1" allowOverlap="1" wp14:anchorId="7DC2378A" wp14:editId="1ED9A9DD">
+                <wp:simplePos x="0" y="0"/>
+                <wp:positionH relativeFrom="column">
+                  <wp:posOffset>2167246</wp:posOffset>
+                </wp:positionH>
+                <wp:positionV relativeFrom="paragraph">
+                  <wp:posOffset>2857484</wp:posOffset>
+                </wp:positionV>
+                <wp:extent cx="379829" cy="1460664"/>
+                <wp:effectExtent l="0" t="38100" r="58420" b="25400"/>
+                <wp:wrapNone/>
+                <wp:docPr id="3" name="Straight Arrow Connector 3"/>
+                <wp:cNvGraphicFramePr/>
+                <a:graphic xmlns:a="http://schemas.openxmlformats.org/drawingml/2006/main">
+                  <a:graphicData uri="http://schemas.microsoft.com/office/word/2010/wordprocessingShape">
+                    <wps:wsp>
+                      <wps:cNvCnPr/>
+                      <wps:spPr>
+                        <a:xfrm flipV="1">
+                          <a:off x="0" y="0"/>
+                          <a:ext cx="379829" cy="1460664"/>
+                        </a:xfrm>
+                        <a:prstGeom prst="straightConnector1">
+                          <a:avLst/>
+                        </a:prstGeom>
+                        <a:ln>
+                          <a:solidFill>
+                            <a:schemeClr val="tx1"/>
+                          </a:solidFill>
+                          <a:tailEnd type="arrow"/>
+                        </a:ln>
+                      </wps:spPr>
+                      <wps:style>
+                        <a:lnRef idx="1">
+                          <a:schemeClr val="accent1"/>
+                        </a:lnRef>
+                        <a:fillRef idx="0">
+                          <a:schemeClr val="accent1"/>
+                        </a:fillRef>
+                        <a:effectRef idx="0">
+                          <a:schemeClr val="accent1"/>
+                        </a:effectRef>
+                        <a:fontRef idx="minor">
+                          <a:schemeClr val="tx1"/>
+                        </a:fontRef>
+                      </wps:style>
+                      <wps:bodyPr/>
+                    </wps:wsp>
+                  </a:graphicData>
+                </a:graphic>
+                <wp14:sizeRelH relativeFrom="margin">
+                  <wp14:pctWidth>0</wp14:pctWidth>
+                </wp14:sizeRelH>
+                <wp14:sizeRelV relativeFrom="margin">
+                  <wp14:pctHeight>0</wp14:pctHeight>
+                </wp14:sizeRelV>
+              </wp:anchor>
+            </w:drawing>
+          </mc:Choice>
+          <mc:Fallback>
+            <w:pict>
+              <v:shape w14:anchorId="5B14316E" id="Straight Arrow Connector 3" o:spid="_x0000_s1026" type="#_x0000_t32" style="position:absolute;margin-left:170.65pt;margin-top:225pt;width:29.9pt;height:115pt;flip:y;z-index:251648000;visibility:visible;mso-wrap-style:square;mso-width-percent:0;mso-height-percent:0;mso-wrap-distance-left:9pt;mso-wrap-distance-top:0;mso-wrap-distance-right:9pt;mso-wrap-distance-bottom:0;mso-position-horizontal:absolute;mso-position-horizontal-relative:text;mso-position-vertical:absolute;mso-position-vertical-relative:text;mso-width-percent:0;mso-height-percent:0;mso-width-relative:margin;mso-height-relative:margin" o:gfxdata="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" strokecolor="black [3213]">
+                <v:stroke endarrow="open"/>
+              </v:shape>
+            </w:pict>
+          </mc:Fallback>
+        </mc:AlternateContent>
+      </w:r>
+      <w:r>
+        <w:rPr>
+          <w:noProof/>
+          <w:lang w:eastAsia="zh-CN"/>
+        </w:rPr>
+        <w:drawing>
+          <wp:inline distT="0" distB="0" distL="0" distR="0" wp14:anchorId="0207D0F7" wp14:editId="00E84124">
+            <wp:extent cx="5731510" cy="3375660"/>
+            <wp:effectExtent l="0" t="0" r="2540" b="0"/>
+            <wp:docPr id="1" name="Picture 1"/>
+            <wp:cNvGraphicFramePr>
+              <a:graphicFrameLocks xmlns:a="http://schemas.openxmlformats.org/drawingml/2006/main" noChangeAspect="1"/>
+            </wp:cNvGraphicFramePr>
+            <a:graphic xmlns:a="http://schemas.openxmlformats.org/drawingml/2006/main">
+              <a:graphicData uri="http://schemas.openxmlformats.org/drawingml/2006/picture">
+                <pic:pic xmlns:pic="http://schemas.openxmlformats.org/drawingml/2006/picture">
+                  <pic:nvPicPr>
+                    <pic:cNvPr id="1" name=""/>
+                    <pic:cNvPicPr/>
+                  </pic:nvPicPr>
+                  <pic:blipFill>
+                    <a:blip r:embed="rId7"/>
+                    <a:stretch>
+                      <a:fillRect/>
+                    </a:stretch>
+                  </pic:blipFill>
+                  <pic:spPr>
+                    <a:xfrm>
+                      <a:off x="0" y="0"/>
+                      <a:ext cx="5731510" cy="3375660"/>
+                    </a:xfrm>
+                    <a:prstGeom prst="rect">
+                      <a:avLst/>
+                    </a:prstGeom>
+                  </pic:spPr>
+                </pic:pic>
+              </a:graphicData>
+            </a:graphic>
+          </wp:inline>
+        </w:drawing>
       </w:r>
     </w:p>
     <w:p/>
+    <w:p>
+      <w:pPr>
+        <w:rPr>
+          <w:color w:val="FF0000"/>
+        </w:rPr>
+      </w:pPr>
+    </w:p>
+    <w:p>
+      <w:r>
+        <mc:AlternateContent>
+          <mc:Choice Requires="wps">
+            <w:drawing>
+              <wp:anchor distT="0" distB="0" distL="114300" distR="114300" simplePos="0" relativeHeight="251639808" behindDoc="0" locked="0" layoutInCell="1" allowOverlap="1" wp14:anchorId="7D9C42C5" wp14:editId="6EBA8396">
+                <wp:simplePos x="0" y="0"/>
+                <wp:positionH relativeFrom="column">
+                  <wp:posOffset>1882238</wp:posOffset>
+                </wp:positionH>
+                <wp:positionV relativeFrom="paragraph">
+                  <wp:posOffset>143658</wp:posOffset>
+                </wp:positionV>
+                <wp:extent cx="1626919" cy="1270660"/>
+                <wp:effectExtent l="0" t="0" r="11430" b="24765"/>
+                <wp:wrapNone/>
+                <wp:docPr id="2" name="Rectangle 2"/>
+                <wp:cNvGraphicFramePr/>
+                <a:graphic xmlns:a="http://schemas.openxmlformats.org/drawingml/2006/main">
+                  <a:graphicData uri="http://schemas.microsoft.com/office/word/2010/wordprocessingShape">
+                    <wps:wsp>
+                      <wps:cNvSpPr/>
+                      <wps:spPr>
+                        <a:xfrm>
+                          <a:off x="0" y="0"/>
+                          <a:ext cx="1626919" cy="1270660"/>
+                        </a:xfrm>
+                        <a:prstGeom prst="rect">
+                          <a:avLst/>
+                        </a:prstGeom>
+                        <a:noFill/>
+                        <a:ln>
+                          <a:solidFill>
+                            <a:schemeClr val="tx1"/>
+                          </a:solidFill>
+                        </a:ln>
+                      </wps:spPr>
+                      <wps:style>
+                        <a:lnRef idx="2">
+                          <a:schemeClr val="accent1">
+                            <a:shade val="50000"/>
+                          </a:schemeClr>
+                        </a:lnRef>
+                        <a:fillRef idx="1">
+                          <a:schemeClr val="accent1"/>
+                        </a:fillRef>
+                        <a:effectRef idx="0">
+                          <a:schemeClr val="accent1"/>
+                        </a:effectRef>
+                        <a:fontRef idx="minor">
+                          <a:schemeClr val="lt1"/>
+                        </a:fontRef>
+                      </wps:style>
+                      <wps:txbx>
+                        <w:txbxContent>
+                          <w:p>
+                            <w:pPr>
+                              <w:rPr>
+                                <w:color w:val="000000" w:themeColor="text1"/>
+                                <w:sz w:val="16"/>
+                                <w:szCs w:val="16"/>
+                              </w:rPr>
+                            </w:pPr>
+                            <w:r>
+                              <w:rPr>
+                                <w:color w:val="000000" w:themeColor="text1"/>
+                                <w:sz w:val="16"/>
+                                <w:szCs w:val="16"/>
+                              </w:rPr>
+                              <w:t xml:space="preserve">Both </w:t>
+                            </w:r>
+                            <w:proofErr w:type="spellStart"/>
+                            <w:r>
+                              <w:rPr>
+                                <w:color w:val="000000" w:themeColor="text1"/>
+                                <w:sz w:val="16"/>
+                                <w:szCs w:val="16"/>
+                              </w:rPr>
+                              <w:t>CashPropertyLoader</w:t>
+                            </w:r>
+                            <w:proofErr w:type="spellEnd"/>
+                            <w:r>
+                              <w:rPr>
+                                <w:color w:val="000000" w:themeColor="text1"/>
+                                <w:sz w:val="16"/>
+                                <w:szCs w:val="16"/>
+                              </w:rPr>
+                              <w:t xml:space="preserve"> and </w:t>
+                            </w:r>
+                            <w:proofErr w:type="spellStart"/>
+                            <w:r>
+                              <w:rPr>
+                                <w:color w:val="000000" w:themeColor="text1"/>
+                                <w:sz w:val="16"/>
+                                <w:szCs w:val="16"/>
+                              </w:rPr>
+                              <w:t>DrinkPropertyLoader</w:t>
+                            </w:r>
+                            <w:proofErr w:type="spellEnd"/>
+                            <w:r>
+                              <w:rPr>
+                                <w:color w:val="000000" w:themeColor="text1"/>
+                                <w:sz w:val="16"/>
+                                <w:szCs w:val="16"/>
+                              </w:rPr>
+                              <w:t xml:space="preserve"> are tightly coupled with </w:t>
+                            </w:r>
+                            <w:proofErr w:type="spellStart"/>
+                            <w:r>
+                              <w:rPr>
+                                <w:color w:val="000000" w:themeColor="text1"/>
+                                <w:sz w:val="16"/>
+                                <w:szCs w:val="16"/>
+                              </w:rPr>
+                              <w:t>FilePropertyLoader</w:t>
+                            </w:r>
+                            <w:proofErr w:type="spellEnd"/>
+                            <w:r>
+                              <w:rPr>
+                                <w:color w:val="000000" w:themeColor="text1"/>
+                                <w:sz w:val="16"/>
+                                <w:szCs w:val="16"/>
+                              </w:rPr>
+                              <w:t xml:space="preserve">, they are subclass of </w:t>
+                            </w:r>
+                            <w:proofErr w:type="spellStart"/>
+                            <w:r>
+                              <w:rPr>
+                                <w:color w:val="000000" w:themeColor="text1"/>
+                                <w:sz w:val="16"/>
+                                <w:szCs w:val="16"/>
+                              </w:rPr>
+                              <w:t>FilePropertyLoader</w:t>
+                            </w:r>
+                            <w:proofErr w:type="spellEnd"/>
+                            <w:r>
+                              <w:rPr>
+                                <w:color w:val="000000" w:themeColor="text1"/>
+                                <w:sz w:val="16"/>
+                                <w:szCs w:val="16"/>
+                              </w:rPr>
+                              <w:t xml:space="preserve">. It makes difficulty to extend to other Data Storing solution. </w:t>
+                            </w:r>
+                          </w:p>
+                        </w:txbxContent>
+                      </wps:txbx>
+                      <wps:bodyPr rot="0" spcFirstLastPara="0" vertOverflow="overflow" horzOverflow="overflow" vert="horz" wrap="square" lIns="91440" tIns="45720" rIns="91440" bIns="45720" numCol="1" spcCol="0" rtlCol="0" fromWordArt="0" anchor="ctr" anchorCtr="0" forceAA="0" compatLnSpc="1">
+                        <a:prstTxWarp prst="textNoShape">
+                          <a:avLst/>
+                        </a:prstTxWarp>
+                        <a:noAutofit/>
+                      </wps:bodyPr>
+                    </wps:wsp>
+                  </a:graphicData>
+                </a:graphic>
+                <wp14:sizeRelH relativeFrom="margin">
+                  <wp14:pctWidth>0</wp14:pctWidth>
+                </wp14:sizeRelH>
+                <wp14:sizeRelV relativeFrom="margin">
+                  <wp14:pctHeight>0</wp14:pctHeight>
+                </wp14:sizeRelV>
+              </wp:anchor>
+            </w:drawing>
+          </mc:Choice>
+          <mc:Fallback>
+            <w:pict>
+              <v:rect w14:anchorId="7D9C42C5" id="Rectangle 2" o:spid="_x0000_s1027" style="position:absolute;margin-left:148.2pt;margin-top:11.3pt;width:128.1pt;height:100.05pt;z-index:251639808;visibility:visible;mso-wrap-style:square;mso-width-percent:0;mso-height-percent:0;mso-wrap-distance-left:9pt;mso-wrap-distance-top:0;mso-wrap-distance-right:9pt;mso-wrap-distance-bottom:0;mso-position-horizontal:absolute;mso-position-horizontal-relative:text;mso-position-vertical:absolute;mso-position-vertical-relative:text;mso-width-percent:0;mso-height-percent:0;mso-width-relative:margin;mso-height-relative:margin;v-text-anchor:middle" o:gfxdata="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" filled="f" strokecolor="black [3213]" strokeweight="2pt">
+                <v:textbox>
+                  <w:txbxContent>
+                    <w:p>
+                      <w:pPr>
+                        <w:rPr>
+                          <w:color w:val="000000" w:themeColor="text1"/>
+                          <w:sz w:val="16"/>
+                          <w:szCs w:val="16"/>
+                        </w:rPr>
+                      </w:pPr>
+                      <w:r>
+                        <w:rPr>
+                          <w:color w:val="000000" w:themeColor="text1"/>
+                          <w:sz w:val="16"/>
+                          <w:szCs w:val="16"/>
+                        </w:rPr>
+                        <w:t xml:space="preserve">Both </w:t>
+                      </w:r>
+                      <w:proofErr w:type="spellStart"/>
+                      <w:r>
+                        <w:rPr>
+                          <w:color w:val="000000" w:themeColor="text1"/>
+                          <w:sz w:val="16"/>
+                          <w:szCs w:val="16"/>
+                        </w:rPr>
+                        <w:t>CashPropertyLoader</w:t>
+                      </w:r>
+                      <w:proofErr w:type="spellEnd"/>
+                      <w:r>
+                        <w:rPr>
+                          <w:color w:val="000000" w:themeColor="text1"/>
+                          <w:sz w:val="16"/>
+                          <w:szCs w:val="16"/>
+                        </w:rPr>
+                        <w:t xml:space="preserve"> and </w:t>
+                      </w:r>
+                      <w:proofErr w:type="spellStart"/>
+                      <w:r>
+                        <w:rPr>
+                          <w:color w:val="000000" w:themeColor="text1"/>
+                          <w:sz w:val="16"/>
+                          <w:szCs w:val="16"/>
+                        </w:rPr>
+                        <w:t>DrinkPropertyLoader</w:t>
+                      </w:r>
+                      <w:proofErr w:type="spellEnd"/>
+                      <w:r>
+                        <w:rPr>
+                          <w:color w:val="000000" w:themeColor="text1"/>
+                          <w:sz w:val="16"/>
+                          <w:szCs w:val="16"/>
+                        </w:rPr>
+                        <w:t xml:space="preserve"> are tightly coupled with </w:t>
+                      </w:r>
+                      <w:proofErr w:type="spellStart"/>
+                      <w:r>
+                        <w:rPr>
+                          <w:color w:val="000000" w:themeColor="text1"/>
+                          <w:sz w:val="16"/>
+                          <w:szCs w:val="16"/>
+                        </w:rPr>
+                        <w:t>FilePropertyLoader</w:t>
+                      </w:r>
+                      <w:proofErr w:type="spellEnd"/>
+                      <w:r>
+                        <w:rPr>
+                          <w:color w:val="000000" w:themeColor="text1"/>
+                          <w:sz w:val="16"/>
+                          <w:szCs w:val="16"/>
+                        </w:rPr>
+                        <w:t xml:space="preserve">, they are subclass of </w:t>
+                      </w:r>
+                      <w:proofErr w:type="spellStart"/>
+                      <w:r>
+                        <w:rPr>
+                          <w:color w:val="000000" w:themeColor="text1"/>
+                          <w:sz w:val="16"/>
+                          <w:szCs w:val="16"/>
+                        </w:rPr>
+                        <w:t>FilePropertyLoader</w:t>
+                      </w:r>
+                      <w:proofErr w:type="spellEnd"/>
+                      <w:r>
+                        <w:rPr>
+                          <w:color w:val="000000" w:themeColor="text1"/>
+                          <w:sz w:val="16"/>
+                          <w:szCs w:val="16"/>
+                        </w:rPr>
+                        <w:t xml:space="preserve">. It makes difficulty to extend to other Data Storing solution. </w:t>
+                      </w:r>
+                    </w:p>
+                  </w:txbxContent>
+                </v:textbox>
+              </v:rect>
+            </w:pict>
+          </mc:Fallback>
+        </mc:AlternateContent>
+      </w:r>
+    </w:p>
     <w:p/>
     <w:p/>
     <w:p>
@@ -683,7 +1125,7 @@
               <w:rPr>
                 <w:b/>
               </w:rPr>
-              <w:t>Facade</w:t>
+              <w:t>Strategy</w:t>
             </w:r>
           </w:p>
         </w:tc>
@@ -742,7 +1184,7 @@
               <w:rPr>
                 <w:rFonts w:cstheme="minorHAnsi"/>
               </w:rPr>
-              <w:t>Provide a unified interface to a set of interfaces in a subsystem. Façade defines a higher level interface that makes the subsystem easier to use.</w:t>
+              <w:t>Define a family of algorithms, encapsulate each one, and make them interchangeable. Strategy lets the algorithm vary independently from clients that use it.</w:t>
             </w:r>
           </w:p>
         </w:tc>
@@ -830,7 +1272,21 @@
               <w:rPr>
                 <w:rFonts w:cstheme="minorHAnsi"/>
               </w:rPr>
-              <w:t>Both the abstractions and their implementations should be extensible by subclassing. In this case, the Bridge pattern lets you combine the different abstractions and implementations and extend them independently.</w:t>
+              <w:t xml:space="preserve">Both the abstractions and their implementations should be extensible by </w:t>
+            </w:r>
+            <w:proofErr w:type="spellStart"/>
+            <w:r>
+              <w:rPr>
+                <w:rFonts w:cstheme="minorHAnsi"/>
+              </w:rPr>
+              <w:t>subclassing</w:t>
+            </w:r>
+            <w:proofErr w:type="spellEnd"/>
+            <w:r>
+              <w:rPr>
+                <w:rFonts w:cstheme="minorHAnsi"/>
+              </w:rPr>
+              <w:t>. In this case, the Bridge pattern lets you combine the different abstractions and implementations and extend them independently.</w:t>
             </w:r>
           </w:p>
           <w:p>
@@ -905,19 +1361,47 @@
               <w:rPr>
                 <w:rFonts w:cstheme="minorHAnsi"/>
               </w:rPr>
-              <w:t>You want to</w:t>
-            </w:r>
-            <w:r>
-              <w:rPr>
-                <w:rFonts w:cstheme="minorHAnsi"/>
-              </w:rPr>
-              <w:t xml:space="preserve"> provide a simple interface to a complex subsystem</w:t>
-            </w:r>
-            <w:r>
-              <w:rPr>
-                <w:rFonts w:cstheme="minorHAnsi"/>
-              </w:rPr>
-              <w:t>.</w:t>
+              <w:t>M</w:t>
+            </w:r>
+            <w:r>
+              <w:rPr>
+                <w:rFonts w:cstheme="minorHAnsi"/>
+              </w:rPr>
+              <w:t xml:space="preserve">any related classes differ only in their </w:t>
+            </w:r>
+            <w:proofErr w:type="spellStart"/>
+            <w:r>
+              <w:rPr>
+                <w:rFonts w:cstheme="minorHAnsi"/>
+              </w:rPr>
+              <w:t>behavior</w:t>
+            </w:r>
+            <w:proofErr w:type="spellEnd"/>
+            <w:r>
+              <w:rPr>
+                <w:rFonts w:cstheme="minorHAnsi"/>
+              </w:rPr>
+              <w:t>. Strategies provide a way to configure a cla</w:t>
+            </w:r>
+            <w:r>
+              <w:rPr>
+                <w:rFonts w:cstheme="minorHAnsi"/>
+              </w:rPr>
+              <w:t xml:space="preserve">ss with one of many </w:t>
+            </w:r>
+            <w:proofErr w:type="spellStart"/>
+            <w:r>
+              <w:rPr>
+                <w:rFonts w:cstheme="minorHAnsi"/>
+              </w:rPr>
+              <w:t>behaviors</w:t>
+            </w:r>
+            <w:proofErr w:type="spellEnd"/>
+            <w:r>
+              <w:rPr>
+                <w:rFonts w:cstheme="minorHAnsi"/>
+              </w:rPr>
+              <w:t xml:space="preserve">. </w:t>
             </w:r>
           </w:p>
           <w:p>
@@ -938,7 +1422,19 @@
               <w:rPr>
                 <w:rFonts w:cstheme="minorHAnsi"/>
               </w:rPr>
-              <w:t>There are many dependencies between clients and the implementation classes of other subsystems, thereby promoting subsystem independence and portability.</w:t>
+              <w:t>Y</w:t>
+            </w:r>
+            <w:r>
+              <w:rPr>
+                <w:rFonts w:cstheme="minorHAnsi"/>
+              </w:rPr>
+              <w:t>ou need different variants of an algorithm. For example, you might define algorithms reflecting different space/time trade-offs. Strategies can be used when these variants are implemented as a class hierarch</w:t>
+            </w:r>
+            <w:r>
+              <w:rPr>
+                <w:rFonts w:cstheme="minorHAnsi"/>
+              </w:rPr>
+              <w:t>y of algorithms.</w:t>
             </w:r>
           </w:p>
           <w:p>
@@ -957,9 +1453,56 @@
             </w:pPr>
             <w:r>
               <w:rPr>
-                <w:rFonts w:cstheme="minorHAnsi"/>
-              </w:rPr>
-              <w:t>You want to layer your subsystems. Use a façade to define an entry point to each subsystem level.</w:t>
+                <w:rFonts w:cstheme="minorHAnsi" w:hint="eastAsia"/>
+              </w:rPr>
+              <w:t>A</w:t>
+            </w:r>
+            <w:r>
+              <w:rPr>
+                <w:rFonts w:cstheme="minorHAnsi"/>
+              </w:rPr>
+              <w:t>n algorithm uses data that clients shouldn't know about. Use the Strategy pattern to avoid exposing complex, algorithm-specific data structures.</w:t>
+            </w:r>
+          </w:p>
+          <w:p>
+            <w:pPr>
+              <w:pStyle w:val="ListParagraph"/>
+              <w:numPr>
+                <w:ilvl w:val="0"/>
+                <w:numId w:val="1"/>
+              </w:numPr>
+              <w:autoSpaceDE w:val="0"/>
+              <w:autoSpaceDN w:val="0"/>
+              <w:adjustRightInd w:val="0"/>
+              <w:rPr>
+                <w:rFonts w:cstheme="minorHAnsi"/>
+              </w:rPr>
+            </w:pPr>
+            <w:r>
+              <w:rPr>
+                <w:rFonts w:cstheme="minorHAnsi"/>
+              </w:rPr>
+              <w:t>A</w:t>
+            </w:r>
+            <w:r>
+              <w:rPr>
+                <w:rFonts w:cstheme="minorHAnsi"/>
+              </w:rPr>
+              <w:t xml:space="preserve"> class defines many </w:t>
+            </w:r>
+            <w:proofErr w:type="spellStart"/>
+            <w:r>
+              <w:rPr>
+                <w:rFonts w:cstheme="minorHAnsi"/>
+              </w:rPr>
+              <w:t>behaviors</w:t>
+            </w:r>
+            <w:proofErr w:type="spellEnd"/>
+            <w:r>
+              <w:rPr>
+                <w:rFonts w:cstheme="minorHAnsi"/>
+              </w:rPr>
+              <w:t>, and these appear as multiple conditional statements in its operations. Instead of many conditionals, move related conditional branches into their own Strategy class.</w:t>
             </w:r>
           </w:p>
         </w:tc>
@@ -1016,7 +1559,7 @@
               <w:rPr>
                 <w:rFonts w:cstheme="minorHAnsi"/>
               </w:rPr>
-              <w:t>The implementation can change or be replaced easily over time</w:t>
+              <w:t>an algorithm</w:t>
             </w:r>
           </w:p>
         </w:tc>
@@ -1256,18 +1799,6 @@
     </w:tbl>
     <w:p>
       <w:pPr>
-        <w:rPr>
-          <w:rFonts w:cstheme="minorHAnsi"/>
-        </w:rPr>
-      </w:pPr>
-    </w:p>
-    <w:p>
-      <w:r>
-        <w:br w:type="page"/>
-      </w:r>
-    </w:p>
-    <w:p>
-      <w:pPr>
         <w:pStyle w:val="Heading1"/>
       </w:pPr>
       <w:r>
@@ -1323,6 +1854,7 @@
         </w:rPr>
         <w:t>(</w:t>
       </w:r>
+      <w:proofErr w:type="spellStart"/>
       <w:r>
         <w:rPr>
           <w:rFonts w:ascii="Arial" w:hAnsi="Arial" w:cs="Arial"/>
@@ -1330,6 +1862,7 @@
         </w:rPr>
         <w:t>MainController</w:t>
       </w:r>
+      <w:proofErr w:type="spellEnd"/>
       <w:r>
         <w:rPr>
           <w:rFonts w:ascii="Arial" w:hAnsi="Arial" w:cs="Arial"/>
@@ -1384,6 +1917,7 @@
         </w:rPr>
         <w:t>(</w:t>
       </w:r>
+      <w:proofErr w:type="spellStart"/>
       <w:r>
         <w:rPr>
           <w:rFonts w:ascii="Arial" w:hAnsi="Arial" w:cs="Arial"/>
@@ -1391,6 +1925,7 @@
         </w:rPr>
         <w:t>PropertyLoader</w:t>
       </w:r>
+      <w:proofErr w:type="spellEnd"/>
       <w:r>
         <w:rPr>
           <w:rFonts w:ascii="Arial" w:hAnsi="Arial" w:cs="Arial"/>
@@ -1438,6 +1973,7 @@
         </w:rPr>
         <w:t xml:space="preserve">Maintains a reference to an object of type </w:t>
       </w:r>
+      <w:proofErr w:type="spellStart"/>
       <w:r>
         <w:rPr>
           <w:rFonts w:ascii="Arial" w:hAnsi="Arial" w:cs="Arial"/>
@@ -1445,6 +1981,7 @@
         </w:rPr>
         <w:t>Implementor</w:t>
       </w:r>
+      <w:proofErr w:type="spellEnd"/>
     </w:p>
     <w:p>
       <w:pPr>
@@ -1463,22 +2000,33 @@
           <w:rFonts w:ascii="Arial" w:hAnsi="Arial" w:cs="Arial"/>
           <w:color w:val="222222"/>
         </w:rPr>
-        <w:t xml:space="preserve">Refined </w:t>
-      </w:r>
+        <w:t>Refined Abstraction (</w:t>
+      </w:r>
+      <w:proofErr w:type="spellStart"/>
       <w:r>
         <w:rPr>
           <w:rFonts w:ascii="Arial" w:hAnsi="Arial" w:cs="Arial"/>
           <w:color w:val="222222"/>
         </w:rPr>
-        <w:t>Abstraction (</w:t>
-      </w:r>
+        <w:t>CashPropertyLoader</w:t>
+      </w:r>
+      <w:proofErr w:type="spellEnd"/>
       <w:r>
         <w:rPr>
           <w:rFonts w:ascii="Arial" w:hAnsi="Arial" w:cs="Arial"/>
           <w:color w:val="222222"/>
         </w:rPr>
-        <w:t>CashPropertyLoader, DrinkPropertyLoader</w:t>
-      </w:r>
+        <w:t xml:space="preserve">, </w:t>
+      </w:r>
+      <w:proofErr w:type="spellStart"/>
+      <w:r>
+        <w:rPr>
+          <w:rFonts w:ascii="Arial" w:hAnsi="Arial" w:cs="Arial"/>
+          <w:color w:val="222222"/>
+        </w:rPr>
+        <w:t>DrinkPropertyLoader</w:t>
+      </w:r>
+      <w:proofErr w:type="spellEnd"/>
       <w:r>
         <w:rPr>
           <w:rFonts w:ascii="Arial" w:hAnsi="Arial" w:cs="Arial"/>
@@ -1506,6 +2054,7 @@
         </w:rPr>
         <w:t xml:space="preserve">Extends the interface defined by </w:t>
       </w:r>
+      <w:proofErr w:type="spellStart"/>
       <w:r>
         <w:rPr>
           <w:rFonts w:ascii="Arial" w:hAnsi="Arial" w:cs="Arial"/>
@@ -1513,6 +2062,7 @@
         </w:rPr>
         <w:t>PropertyLoader</w:t>
       </w:r>
+      <w:proofErr w:type="spellEnd"/>
     </w:p>
     <w:p>
       <w:pPr>
@@ -1526,6 +2076,7 @@
           <w:color w:val="222222"/>
         </w:rPr>
       </w:pPr>
+      <w:proofErr w:type="spellStart"/>
       <w:r>
         <w:rPr>
           <w:rFonts w:ascii="Arial" w:hAnsi="Arial" w:cs="Arial"/>
@@ -1533,6 +2084,7 @@
         </w:rPr>
         <w:t>Implementor</w:t>
       </w:r>
+      <w:proofErr w:type="spellEnd"/>
       <w:r>
         <w:rPr>
           <w:rFonts w:ascii="Arial" w:hAnsi="Arial" w:cs="Arial"/>
@@ -1540,6 +2092,7 @@
         </w:rPr>
         <w:t xml:space="preserve"> (</w:t>
       </w:r>
+      <w:proofErr w:type="spellStart"/>
       <w:r>
         <w:rPr>
           <w:rFonts w:ascii="Arial" w:hAnsi="Arial" w:cs="Arial"/>
@@ -1547,6 +2100,7 @@
         </w:rPr>
         <w:t>PropertyLoaderImpl</w:t>
       </w:r>
+      <w:proofErr w:type="spellEnd"/>
       <w:r>
         <w:rPr>
           <w:rFonts w:ascii="Arial" w:hAnsi="Arial" w:cs="Arial"/>
@@ -1581,6 +2135,7 @@
         </w:rPr>
         <w:t xml:space="preserve"> Typically the </w:t>
       </w:r>
+      <w:proofErr w:type="spellStart"/>
       <w:r>
         <w:rPr>
           <w:rFonts w:ascii="Arial" w:hAnsi="Arial" w:cs="Arial"/>
@@ -1588,6 +2143,7 @@
         </w:rPr>
         <w:t>PropertyLoaderImpl</w:t>
       </w:r>
+      <w:proofErr w:type="spellEnd"/>
       <w:r>
         <w:rPr>
           <w:rFonts w:ascii="Arial" w:hAnsi="Arial" w:cs="Arial"/>
@@ -1600,22 +2156,56 @@
           <w:rFonts w:ascii="Arial" w:hAnsi="Arial" w:cs="Arial"/>
           <w:color w:val="222222"/>
         </w:rPr>
-        <w:t xml:space="preserve"> (such as getValue or setValue)</w:t>
-      </w:r>
+        <w:t xml:space="preserve"> (such as </w:t>
+      </w:r>
+      <w:proofErr w:type="spellStart"/>
       <w:r>
         <w:rPr>
           <w:rFonts w:ascii="Arial" w:hAnsi="Arial" w:cs="Arial"/>
           <w:color w:val="222222"/>
         </w:rPr>
-        <w:t xml:space="preserve">, and </w:t>
-      </w:r>
+        <w:t>getValue</w:t>
+      </w:r>
+      <w:proofErr w:type="spellEnd"/>
       <w:r>
         <w:rPr>
           <w:rFonts w:ascii="Arial" w:hAnsi="Arial" w:cs="Arial"/>
           <w:color w:val="222222"/>
         </w:rPr>
+        <w:t xml:space="preserve"> or </w:t>
+      </w:r>
+      <w:proofErr w:type="spellStart"/>
+      <w:r>
+        <w:rPr>
+          <w:rFonts w:ascii="Arial" w:hAnsi="Arial" w:cs="Arial"/>
+          <w:color w:val="222222"/>
+        </w:rPr>
+        <w:t>setValue</w:t>
+      </w:r>
+      <w:proofErr w:type="spellEnd"/>
+      <w:r>
+        <w:rPr>
+          <w:rFonts w:ascii="Arial" w:hAnsi="Arial" w:cs="Arial"/>
+          <w:color w:val="222222"/>
+        </w:rPr>
+        <w:t>)</w:t>
+      </w:r>
+      <w:r>
+        <w:rPr>
+          <w:rFonts w:ascii="Arial" w:hAnsi="Arial" w:cs="Arial"/>
+          <w:color w:val="222222"/>
+        </w:rPr>
+        <w:t xml:space="preserve">, and </w:t>
+      </w:r>
+      <w:proofErr w:type="spellStart"/>
+      <w:r>
+        <w:rPr>
+          <w:rFonts w:ascii="Arial" w:hAnsi="Arial" w:cs="Arial"/>
+          <w:color w:val="222222"/>
+        </w:rPr>
         <w:t>PropertyLoader</w:t>
       </w:r>
+      <w:proofErr w:type="spellEnd"/>
       <w:r>
         <w:rPr>
           <w:rFonts w:ascii="Arial" w:hAnsi="Arial" w:cs="Arial"/>
@@ -1636,6 +2226,7 @@
           <w:color w:val="222222"/>
         </w:rPr>
       </w:pPr>
+      <w:proofErr w:type="spellStart"/>
       <w:r>
         <w:rPr>
           <w:rFonts w:ascii="Arial" w:hAnsi="Arial" w:cs="Arial"/>
@@ -1643,13 +2234,39 @@
         </w:rPr>
         <w:t>ConcreteImplementor</w:t>
       </w:r>
+      <w:proofErr w:type="spellEnd"/>
       <w:r>
         <w:rPr>
           <w:rFonts w:ascii="Arial" w:hAnsi="Arial" w:cs="Arial"/>
           <w:color w:val="222222"/>
         </w:rPr>
-        <w:t xml:space="preserve"> (FilePropertyLoaderImpl, DBPropertyLoaderImpl</w:t>
-      </w:r>
+        <w:t xml:space="preserve"> (</w:t>
+      </w:r>
+      <w:proofErr w:type="spellStart"/>
+      <w:r>
+        <w:rPr>
+          <w:rFonts w:ascii="Arial" w:hAnsi="Arial" w:cs="Arial"/>
+          <w:color w:val="222222"/>
+        </w:rPr>
+        <w:t>FilePropertyLoaderImpl</w:t>
+      </w:r>
+      <w:proofErr w:type="spellEnd"/>
+      <w:r>
+        <w:rPr>
+          <w:rFonts w:ascii="Arial" w:hAnsi="Arial" w:cs="Arial"/>
+          <w:color w:val="222222"/>
+        </w:rPr>
+        <w:t xml:space="preserve">, </w:t>
+      </w:r>
+      <w:proofErr w:type="spellStart"/>
+      <w:r>
+        <w:rPr>
+          <w:rFonts w:ascii="Arial" w:hAnsi="Arial" w:cs="Arial"/>
+          <w:color w:val="222222"/>
+        </w:rPr>
+        <w:t>DBPropertyLoaderImpl</w:t>
+      </w:r>
+      <w:proofErr w:type="spellEnd"/>
       <w:r>
         <w:rPr>
           <w:rFonts w:ascii="Arial" w:hAnsi="Arial" w:cs="Arial"/>
@@ -1677,6 +2294,7 @@
         </w:rPr>
         <w:t xml:space="preserve">Implements the </w:t>
       </w:r>
+      <w:proofErr w:type="spellStart"/>
       <w:r>
         <w:rPr>
           <w:rFonts w:ascii="Arial" w:hAnsi="Arial" w:cs="Arial"/>
@@ -1684,6 +2302,7 @@
         </w:rPr>
         <w:t>PropertyLoaderImpl</w:t>
       </w:r>
+      <w:proofErr w:type="spellEnd"/>
       <w:r>
         <w:rPr>
           <w:rFonts w:ascii="Arial" w:hAnsi="Arial" w:cs="Arial"/>
@@ -1727,14 +2346,16 @@
         <w:t>Please note that the Concrete</w:t>
       </w:r>
       <w:r>
-        <w:t xml:space="preserve"> Implementor</w:t>
-      </w:r>
-      <w:r>
-        <w:t xml:space="preserve"> for DB</w:t>
-      </w:r>
-      <w:r>
         <w:t xml:space="preserve"> </w:t>
       </w:r>
+      <w:proofErr w:type="spellStart"/>
+      <w:r>
+        <w:t>Implementor</w:t>
+      </w:r>
+      <w:proofErr w:type="spellEnd"/>
+      <w:r>
+        <w:t xml:space="preserve"> for DB </w:t>
+      </w:r>
       <w:r>
         <w:t xml:space="preserve">is based on future enhancement and </w:t>
       </w:r>
@@ -1754,16 +2375,22 @@
         <w:rPr>
           <w:b/>
         </w:rPr>
-        <w:t xml:space="preserve"> purpose</w:t>
+        <w:t xml:space="preserve"> </w:t>
       </w:r>
       <w:r>
         <w:rPr>
           <w:b/>
         </w:rPr>
-        <w:t xml:space="preserve"> </w:t>
-      </w:r>
-      <w:r>
-        <w:t>, it will not store or load any data from/to data base.</w:t>
+        <w:t>purpose</w:t>
+      </w:r>
+      <w:r>
+        <w:rPr>
+          <w:b/>
+        </w:rPr>
+        <w:t>,</w:t>
+      </w:r>
+      <w:r>
+        <w:t xml:space="preserve"> it will not store or load any data from/to data base.</w:t>
       </w:r>
     </w:p>
     <w:p>
@@ -1773,6 +2400,889 @@
           <w:rFonts w:cstheme="minorHAnsi"/>
         </w:rPr>
       </w:pPr>
+      <w:r>
+        <w:rPr>
+          <w:noProof/>
+          <w:lang w:eastAsia="zh-CN"/>
+        </w:rPr>
+        <mc:AlternateContent>
+          <mc:Choice Requires="wps">
+            <w:drawing>
+              <wp:anchor distT="0" distB="0" distL="114300" distR="114300" simplePos="0" relativeHeight="251685888" behindDoc="0" locked="0" layoutInCell="1" allowOverlap="1" wp14:anchorId="34BB9DE5" wp14:editId="1CA52B0B">
+                <wp:simplePos x="0" y="0"/>
+                <wp:positionH relativeFrom="column">
+                  <wp:posOffset>4404995</wp:posOffset>
+                </wp:positionH>
+                <wp:positionV relativeFrom="paragraph">
+                  <wp:posOffset>4571719</wp:posOffset>
+                </wp:positionV>
+                <wp:extent cx="1162882" cy="213756"/>
+                <wp:effectExtent l="57150" t="38100" r="75565" b="110490"/>
+                <wp:wrapNone/>
+                <wp:docPr id="18" name="Rectangular Callout 18"/>
+                <wp:cNvGraphicFramePr/>
+                <a:graphic xmlns:a="http://schemas.openxmlformats.org/drawingml/2006/main">
+                  <a:graphicData uri="http://schemas.microsoft.com/office/word/2010/wordprocessingShape">
+                    <wps:wsp>
+                      <wps:cNvSpPr/>
+                      <wps:spPr>
+                        <a:xfrm>
+                          <a:off x="0" y="0"/>
+                          <a:ext cx="1162882" cy="213756"/>
+                        </a:xfrm>
+                        <a:prstGeom prst="wedgeRectCallout">
+                          <a:avLst/>
+                        </a:prstGeom>
+                      </wps:spPr>
+                      <wps:style>
+                        <a:lnRef idx="1">
+                          <a:schemeClr val="accent5"/>
+                        </a:lnRef>
+                        <a:fillRef idx="2">
+                          <a:schemeClr val="accent5"/>
+                        </a:fillRef>
+                        <a:effectRef idx="1">
+                          <a:schemeClr val="accent5"/>
+                        </a:effectRef>
+                        <a:fontRef idx="minor">
+                          <a:schemeClr val="dk1"/>
+                        </a:fontRef>
+                      </wps:style>
+                      <wps:txbx>
+                        <w:txbxContent>
+                          <w:p>
+                            <w:pPr>
+                              <w:rPr>
+                                <w:sz w:val="16"/>
+                                <w:szCs w:val="16"/>
+                              </w:rPr>
+                            </w:pPr>
+                            <w:r>
+                              <w:rPr>
+                                <w:sz w:val="16"/>
+                                <w:szCs w:val="16"/>
+                              </w:rPr>
+                              <w:t xml:space="preserve">Concrete </w:t>
+                            </w:r>
+                            <w:proofErr w:type="spellStart"/>
+                            <w:r>
+                              <w:rPr>
+                                <w:sz w:val="16"/>
+                                <w:szCs w:val="16"/>
+                              </w:rPr>
+                              <w:t>Implementor</w:t>
+                            </w:r>
+                            <w:proofErr w:type="spellEnd"/>
+                          </w:p>
+                        </w:txbxContent>
+                      </wps:txbx>
+                      <wps:bodyPr rot="0" spcFirstLastPara="0" vertOverflow="overflow" horzOverflow="overflow" vert="horz" wrap="square" lIns="91440" tIns="45720" rIns="91440" bIns="45720" numCol="1" spcCol="0" rtlCol="0" fromWordArt="0" anchor="ctr" anchorCtr="0" forceAA="0" compatLnSpc="1">
+                        <a:prstTxWarp prst="textNoShape">
+                          <a:avLst/>
+                        </a:prstTxWarp>
+                        <a:noAutofit/>
+                      </wps:bodyPr>
+                    </wps:wsp>
+                  </a:graphicData>
+                </a:graphic>
+                <wp14:sizeRelH relativeFrom="margin">
+                  <wp14:pctWidth>0</wp14:pctWidth>
+                </wp14:sizeRelH>
+              </wp:anchor>
+            </w:drawing>
+          </mc:Choice>
+          <mc:Fallback>
+            <w:pict>
+              <v:shapetype w14:anchorId="34BB9DE5" id="_x0000_t61" coordsize="21600,21600" o:spt="61" adj="1350,25920" path="m,l0@8@12@24,0@9,,21600@6,21600@15@27@7,21600,21600,21600,21600@9@18@30,21600@8,21600,0@7,0@21@33@6,xe">
+                <v:stroke joinstyle="miter"/>
+                <v:formulas>
+                  <v:f eqn="sum 10800 0 #0"/>
+                  <v:f eqn="sum 10800 0 #1"/>
+                  <v:f eqn="sum #0 0 #1"/>
+                  <v:f eqn="sum @0 @1 0"/>
+                  <v:f eqn="sum 21600 0 #0"/>
+                  <v:f eqn="sum 21600 0 #1"/>
+                  <v:f eqn="if @0 3600 12600"/>
+                  <v:f eqn="if @0 9000 18000"/>
+                  <v:f eqn="if @1 3600 12600"/>
+                  <v:f eqn="if @1 9000 18000"/>
+                  <v:f eqn="if @2 0 #0"/>
+                  <v:f eqn="if @3 @10 0"/>
+                  <v:f eqn="if #0 0 @11"/>
+                  <v:f eqn="if @2 @6 #0"/>
+                  <v:f eqn="if @3 @6 @13"/>
+                  <v:f eqn="if @5 @6 @14"/>
+                  <v:f eqn="if @2 #0 21600"/>
+                  <v:f eqn="if @3 21600 @16"/>
+                  <v:f eqn="if @4 21600 @17"/>
+                  <v:f eqn="if @2 #0 @6"/>
+                  <v:f eqn="if @3 @19 @6"/>
+                  <v:f eqn="if #1 @6 @20"/>
+                  <v:f eqn="if @2 @8 #1"/>
+                  <v:f eqn="if @3 @22 @8"/>
+                  <v:f eqn="if #0 @8 @23"/>
+                  <v:f eqn="if @2 21600 #1"/>
+                  <v:f eqn="if @3 21600 @25"/>
+                  <v:f eqn="if @5 21600 @26"/>
+                  <v:f eqn="if @2 #1 @8"/>
+                  <v:f eqn="if @3 @8 @28"/>
+                  <v:f eqn="if @4 @8 @29"/>
+                  <v:f eqn="if @2 #1 0"/>
+                  <v:f eqn="if @3 @31 0"/>
+                  <v:f eqn="if #1 0 @32"/>
+                  <v:f eqn="val #0"/>
+                  <v:f eqn="val #1"/>
+                </v:formulas>
+                <v:path o:connecttype="custom" o:connectlocs="10800,0;0,10800;10800,21600;21600,10800;@34,@35"/>
+                <v:handles>
+                  <v:h position="#0,#1"/>
+                </v:handles>
+              </v:shapetype>
+              <v:shape id="Rectangular Callout 18" o:spid="_x0000_s1028" type="#_x0000_t61" style="position:absolute;margin-left:346.85pt;margin-top:5in;width:91.55pt;height:16.85pt;z-index:251685888;visibility:visible;mso-wrap-style:square;mso-width-percent:0;mso-wrap-distance-left:9pt;mso-wrap-distance-top:0;mso-wrap-distance-right:9pt;mso-wrap-distance-bottom:0;mso-position-horizontal:absolute;mso-position-horizontal-relative:text;mso-position-vertical:absolute;mso-position-vertical-relative:text;mso-width-percent:0;mso-width-relative:margin;v-text-anchor:middle" o:gfxdata="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" adj="6300,24300" fillcolor="#a5d5e2 [1624]" strokecolor="#40a7c2 [3048]">
+                <v:fill color2="#e4f2f6 [504]" rotate="t" angle="180" colors="0 #9eeaff;22938f #bbefff;1 #e4f9ff" focus="100%" type="gradient"/>
+                <v:shadow on="t" color="black" opacity="24903f" origin=",.5" offset="0,.55556mm"/>
+                <v:textbox>
+                  <w:txbxContent>
+                    <w:p>
+                      <w:pPr>
+                        <w:rPr>
+                          <w:sz w:val="16"/>
+                          <w:szCs w:val="16"/>
+                        </w:rPr>
+                      </w:pPr>
+                      <w:r>
+                        <w:rPr>
+                          <w:sz w:val="16"/>
+                          <w:szCs w:val="16"/>
+                        </w:rPr>
+                        <w:t xml:space="preserve">Concrete </w:t>
+                      </w:r>
+                      <w:proofErr w:type="spellStart"/>
+                      <w:r>
+                        <w:rPr>
+                          <w:sz w:val="16"/>
+                          <w:szCs w:val="16"/>
+                        </w:rPr>
+                        <w:t>Implementor</w:t>
+                      </w:r>
+                      <w:proofErr w:type="spellEnd"/>
+                    </w:p>
+                  </w:txbxContent>
+                </v:textbox>
+              </v:shape>
+            </w:pict>
+          </mc:Fallback>
+        </mc:AlternateContent>
+      </w:r>
+      <w:r>
+        <w:rPr>
+          <w:noProof/>
+          <w:lang w:eastAsia="zh-CN"/>
+        </w:rPr>
+        <mc:AlternateContent>
+          <mc:Choice Requires="wps">
+            <w:drawing>
+              <wp:anchor distT="0" distB="0" distL="114300" distR="114300" simplePos="0" relativeHeight="251683840" behindDoc="0" locked="0" layoutInCell="1" allowOverlap="1" wp14:anchorId="4D5C6892" wp14:editId="6D249828">
+                <wp:simplePos x="0" y="0"/>
+                <wp:positionH relativeFrom="column">
+                  <wp:posOffset>2030682</wp:posOffset>
+                </wp:positionH>
+                <wp:positionV relativeFrom="paragraph">
+                  <wp:posOffset>4501944</wp:posOffset>
+                </wp:positionV>
+                <wp:extent cx="1162882" cy="213756"/>
+                <wp:effectExtent l="57150" t="38100" r="75565" b="110490"/>
+                <wp:wrapNone/>
+                <wp:docPr id="17" name="Rectangular Callout 17"/>
+                <wp:cNvGraphicFramePr/>
+                <a:graphic xmlns:a="http://schemas.openxmlformats.org/drawingml/2006/main">
+                  <a:graphicData uri="http://schemas.microsoft.com/office/word/2010/wordprocessingShape">
+                    <wps:wsp>
+                      <wps:cNvSpPr/>
+                      <wps:spPr>
+                        <a:xfrm>
+                          <a:off x="0" y="0"/>
+                          <a:ext cx="1162882" cy="213756"/>
+                        </a:xfrm>
+                        <a:prstGeom prst="wedgeRectCallout">
+                          <a:avLst/>
+                        </a:prstGeom>
+                      </wps:spPr>
+                      <wps:style>
+                        <a:lnRef idx="1">
+                          <a:schemeClr val="accent5"/>
+                        </a:lnRef>
+                        <a:fillRef idx="2">
+                          <a:schemeClr val="accent5"/>
+                        </a:fillRef>
+                        <a:effectRef idx="1">
+                          <a:schemeClr val="accent5"/>
+                        </a:effectRef>
+                        <a:fontRef idx="minor">
+                          <a:schemeClr val="dk1"/>
+                        </a:fontRef>
+                      </wps:style>
+                      <wps:txbx>
+                        <w:txbxContent>
+                          <w:p>
+                            <w:pPr>
+                              <w:rPr>
+                                <w:sz w:val="16"/>
+                                <w:szCs w:val="16"/>
+                              </w:rPr>
+                            </w:pPr>
+                            <w:r>
+                              <w:rPr>
+                                <w:sz w:val="16"/>
+                                <w:szCs w:val="16"/>
+                              </w:rPr>
+                              <w:t xml:space="preserve">Concrete </w:t>
+                            </w:r>
+                            <w:proofErr w:type="spellStart"/>
+                            <w:r>
+                              <w:rPr>
+                                <w:sz w:val="16"/>
+                                <w:szCs w:val="16"/>
+                              </w:rPr>
+                              <w:t>Implementor</w:t>
+                            </w:r>
+                            <w:proofErr w:type="spellEnd"/>
+                          </w:p>
+                        </w:txbxContent>
+                      </wps:txbx>
+                      <wps:bodyPr rot="0" spcFirstLastPara="0" vertOverflow="overflow" horzOverflow="overflow" vert="horz" wrap="square" lIns="91440" tIns="45720" rIns="91440" bIns="45720" numCol="1" spcCol="0" rtlCol="0" fromWordArt="0" anchor="ctr" anchorCtr="0" forceAA="0" compatLnSpc="1">
+                        <a:prstTxWarp prst="textNoShape">
+                          <a:avLst/>
+                        </a:prstTxWarp>
+                        <a:noAutofit/>
+                      </wps:bodyPr>
+                    </wps:wsp>
+                  </a:graphicData>
+                </a:graphic>
+                <wp14:sizeRelH relativeFrom="margin">
+                  <wp14:pctWidth>0</wp14:pctWidth>
+                </wp14:sizeRelH>
+              </wp:anchor>
+            </w:drawing>
+          </mc:Choice>
+          <mc:Fallback>
+            <w:pict>
+              <v:shape w14:anchorId="4D5C6892" id="Rectangular Callout 17" o:spid="_x0000_s1029" type="#_x0000_t61" style="position:absolute;margin-left:159.9pt;margin-top:354.5pt;width:91.55pt;height:16.85pt;z-index:251683840;visibility:visible;mso-wrap-style:square;mso-width-percent:0;mso-wrap-distance-left:9pt;mso-wrap-distance-top:0;mso-wrap-distance-right:9pt;mso-wrap-distance-bottom:0;mso-position-horizontal:absolute;mso-position-horizontal-relative:text;mso-position-vertical:absolute;mso-position-vertical-relative:text;mso-width-percent:0;mso-width-relative:margin;v-text-anchor:middle" o:gfxdata="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" adj="6300,24300" fillcolor="#a5d5e2 [1624]" strokecolor="#40a7c2 [3048]">
+                <v:fill color2="#e4f2f6 [504]" rotate="t" angle="180" colors="0 #9eeaff;22938f #bbefff;1 #e4f9ff" focus="100%" type="gradient"/>
+                <v:shadow on="t" color="black" opacity="24903f" origin=",.5" offset="0,.55556mm"/>
+                <v:textbox>
+                  <w:txbxContent>
+                    <w:p>
+                      <w:pPr>
+                        <w:rPr>
+                          <w:sz w:val="16"/>
+                          <w:szCs w:val="16"/>
+                        </w:rPr>
+                      </w:pPr>
+                      <w:r>
+                        <w:rPr>
+                          <w:sz w:val="16"/>
+                          <w:szCs w:val="16"/>
+                        </w:rPr>
+                        <w:t xml:space="preserve">Concrete </w:t>
+                      </w:r>
+                      <w:proofErr w:type="spellStart"/>
+                      <w:r>
+                        <w:rPr>
+                          <w:sz w:val="16"/>
+                          <w:szCs w:val="16"/>
+                        </w:rPr>
+                        <w:t>Implementor</w:t>
+                      </w:r>
+                      <w:proofErr w:type="spellEnd"/>
+                    </w:p>
+                  </w:txbxContent>
+                </v:textbox>
+              </v:shape>
+            </w:pict>
+          </mc:Fallback>
+        </mc:AlternateContent>
+      </w:r>
+      <w:r>
+        <w:rPr>
+          <w:noProof/>
+          <w:lang w:eastAsia="zh-CN"/>
+        </w:rPr>
+        <mc:AlternateContent>
+          <mc:Choice Requires="wps">
+            <w:drawing>
+              <wp:anchor distT="0" distB="0" distL="114300" distR="114300" simplePos="0" relativeHeight="251681792" behindDoc="0" locked="0" layoutInCell="1" allowOverlap="1" wp14:anchorId="2FEE1EAF" wp14:editId="5D1BE5A1">
+                <wp:simplePos x="0" y="0"/>
+                <wp:positionH relativeFrom="column">
+                  <wp:posOffset>540055</wp:posOffset>
+                </wp:positionH>
+                <wp:positionV relativeFrom="paragraph">
+                  <wp:posOffset>3836068</wp:posOffset>
+                </wp:positionV>
+                <wp:extent cx="1109584" cy="213756"/>
+                <wp:effectExtent l="57150" t="38100" r="71755" b="110490"/>
+                <wp:wrapNone/>
+                <wp:docPr id="16" name="Rectangular Callout 16"/>
+                <wp:cNvGraphicFramePr/>
+                <a:graphic xmlns:a="http://schemas.openxmlformats.org/drawingml/2006/main">
+                  <a:graphicData uri="http://schemas.microsoft.com/office/word/2010/wordprocessingShape">
+                    <wps:wsp>
+                      <wps:cNvSpPr/>
+                      <wps:spPr>
+                        <a:xfrm>
+                          <a:off x="0" y="0"/>
+                          <a:ext cx="1109584" cy="213756"/>
+                        </a:xfrm>
+                        <a:prstGeom prst="wedgeRectCallout">
+                          <a:avLst/>
+                        </a:prstGeom>
+                      </wps:spPr>
+                      <wps:style>
+                        <a:lnRef idx="1">
+                          <a:schemeClr val="accent5"/>
+                        </a:lnRef>
+                        <a:fillRef idx="2">
+                          <a:schemeClr val="accent5"/>
+                        </a:fillRef>
+                        <a:effectRef idx="1">
+                          <a:schemeClr val="accent5"/>
+                        </a:effectRef>
+                        <a:fontRef idx="minor">
+                          <a:schemeClr val="dk1"/>
+                        </a:fontRef>
+                      </wps:style>
+                      <wps:txbx>
+                        <w:txbxContent>
+                          <w:p>
+                            <w:pPr>
+                              <w:jc w:val="center"/>
+                              <w:rPr>
+                                <w:sz w:val="16"/>
+                                <w:szCs w:val="16"/>
+                              </w:rPr>
+                            </w:pPr>
+                            <w:r>
+                              <w:rPr>
+                                <w:sz w:val="16"/>
+                                <w:szCs w:val="16"/>
+                              </w:rPr>
+                              <w:t>Refined Abstraction</w:t>
+                            </w:r>
+                          </w:p>
+                        </w:txbxContent>
+                      </wps:txbx>
+                      <wps:bodyPr rot="0" spcFirstLastPara="0" vertOverflow="overflow" horzOverflow="overflow" vert="horz" wrap="square" lIns="91440" tIns="45720" rIns="91440" bIns="45720" numCol="1" spcCol="0" rtlCol="0" fromWordArt="0" anchor="ctr" anchorCtr="0" forceAA="0" compatLnSpc="1">
+                        <a:prstTxWarp prst="textNoShape">
+                          <a:avLst/>
+                        </a:prstTxWarp>
+                        <a:noAutofit/>
+                      </wps:bodyPr>
+                    </wps:wsp>
+                  </a:graphicData>
+                </a:graphic>
+                <wp14:sizeRelH relativeFrom="margin">
+                  <wp14:pctWidth>0</wp14:pctWidth>
+                </wp14:sizeRelH>
+              </wp:anchor>
+            </w:drawing>
+          </mc:Choice>
+          <mc:Fallback>
+            <w:pict>
+              <v:shape w14:anchorId="2FEE1EAF" id="Rectangular Callout 16" o:spid="_x0000_s1030" type="#_x0000_t61" style="position:absolute;margin-left:42.5pt;margin-top:302.05pt;width:87.35pt;height:16.85pt;z-index:251681792;visibility:visible;mso-wrap-style:square;mso-width-percent:0;mso-wrap-distance-left:9pt;mso-wrap-distance-top:0;mso-wrap-distance-right:9pt;mso-wrap-distance-bottom:0;mso-position-horizontal:absolute;mso-position-horizontal-relative:text;mso-position-vertical:absolute;mso-position-vertical-relative:text;mso-width-percent:0;mso-width-relative:margin;v-text-anchor:middle" o:gfxdata="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" adj="6300,24300" fillcolor="#a5d5e2 [1624]" strokecolor="#40a7c2 [3048]">
+                <v:fill color2="#e4f2f6 [504]" rotate="t" angle="180" colors="0 #9eeaff;22938f #bbefff;1 #e4f9ff" focus="100%" type="gradient"/>
+                <v:shadow on="t" color="black" opacity="24903f" origin=",.5" offset="0,.55556mm"/>
+                <v:textbox>
+                  <w:txbxContent>
+                    <w:p>
+                      <w:pPr>
+                        <w:jc w:val="center"/>
+                        <w:rPr>
+                          <w:sz w:val="16"/>
+                          <w:szCs w:val="16"/>
+                        </w:rPr>
+                      </w:pPr>
+                      <w:r>
+                        <w:rPr>
+                          <w:sz w:val="16"/>
+                          <w:szCs w:val="16"/>
+                        </w:rPr>
+                        <w:t>Refined Abstraction</w:t>
+                      </w:r>
+                    </w:p>
+                  </w:txbxContent>
+                </v:textbox>
+              </v:shape>
+            </w:pict>
+          </mc:Fallback>
+        </mc:AlternateContent>
+      </w:r>
+      <w:r>
+        <w:rPr>
+          <w:noProof/>
+          <w:lang w:eastAsia="zh-CN"/>
+        </w:rPr>
+        <mc:AlternateContent>
+          <mc:Choice Requires="wps">
+            <w:drawing>
+              <wp:anchor distT="0" distB="0" distL="114300" distR="114300" simplePos="0" relativeHeight="251678720" behindDoc="0" locked="0" layoutInCell="1" allowOverlap="1" wp14:anchorId="12454B53" wp14:editId="07676FF8">
+                <wp:simplePos x="0" y="0"/>
+                <wp:positionH relativeFrom="column">
+                  <wp:posOffset>2547233</wp:posOffset>
+                </wp:positionH>
+                <wp:positionV relativeFrom="paragraph">
+                  <wp:posOffset>3117991</wp:posOffset>
+                </wp:positionV>
+                <wp:extent cx="1109584" cy="213756"/>
+                <wp:effectExtent l="57150" t="38100" r="71755" b="110490"/>
+                <wp:wrapNone/>
+                <wp:docPr id="15" name="Rectangular Callout 15"/>
+                <wp:cNvGraphicFramePr/>
+                <a:graphic xmlns:a="http://schemas.openxmlformats.org/drawingml/2006/main">
+                  <a:graphicData uri="http://schemas.microsoft.com/office/word/2010/wordprocessingShape">
+                    <wps:wsp>
+                      <wps:cNvSpPr/>
+                      <wps:spPr>
+                        <a:xfrm>
+                          <a:off x="0" y="0"/>
+                          <a:ext cx="1109584" cy="213756"/>
+                        </a:xfrm>
+                        <a:prstGeom prst="wedgeRectCallout">
+                          <a:avLst/>
+                        </a:prstGeom>
+                      </wps:spPr>
+                      <wps:style>
+                        <a:lnRef idx="1">
+                          <a:schemeClr val="accent5"/>
+                        </a:lnRef>
+                        <a:fillRef idx="2">
+                          <a:schemeClr val="accent5"/>
+                        </a:fillRef>
+                        <a:effectRef idx="1">
+                          <a:schemeClr val="accent5"/>
+                        </a:effectRef>
+                        <a:fontRef idx="minor">
+                          <a:schemeClr val="dk1"/>
+                        </a:fontRef>
+                      </wps:style>
+                      <wps:txbx>
+                        <w:txbxContent>
+                          <w:p>
+                            <w:pPr>
+                              <w:jc w:val="center"/>
+                              <w:rPr>
+                                <w:sz w:val="16"/>
+                                <w:szCs w:val="16"/>
+                              </w:rPr>
+                            </w:pPr>
+                            <w:r>
+                              <w:rPr>
+                                <w:sz w:val="16"/>
+                                <w:szCs w:val="16"/>
+                              </w:rPr>
+                              <w:t xml:space="preserve">Refined </w:t>
+                            </w:r>
+                            <w:r>
+                              <w:rPr>
+                                <w:sz w:val="16"/>
+                                <w:szCs w:val="16"/>
+                              </w:rPr>
+                              <w:t>Abstraction</w:t>
+                            </w:r>
+                          </w:p>
+                        </w:txbxContent>
+                      </wps:txbx>
+                      <wps:bodyPr rot="0" spcFirstLastPara="0" vertOverflow="overflow" horzOverflow="overflow" vert="horz" wrap="square" lIns="91440" tIns="45720" rIns="91440" bIns="45720" numCol="1" spcCol="0" rtlCol="0" fromWordArt="0" anchor="ctr" anchorCtr="0" forceAA="0" compatLnSpc="1">
+                        <a:prstTxWarp prst="textNoShape">
+                          <a:avLst/>
+                        </a:prstTxWarp>
+                        <a:noAutofit/>
+                      </wps:bodyPr>
+                    </wps:wsp>
+                  </a:graphicData>
+                </a:graphic>
+                <wp14:sizeRelH relativeFrom="margin">
+                  <wp14:pctWidth>0</wp14:pctWidth>
+                </wp14:sizeRelH>
+              </wp:anchor>
+            </w:drawing>
+          </mc:Choice>
+          <mc:Fallback>
+            <w:pict>
+              <v:shape w14:anchorId="12454B53" id="Rectangular Callout 15" o:spid="_x0000_s1031" type="#_x0000_t61" style="position:absolute;margin-left:200.55pt;margin-top:245.5pt;width:87.35pt;height:16.85pt;z-index:251678720;visibility:visible;mso-wrap-style:square;mso-width-percent:0;mso-wrap-distance-left:9pt;mso-wrap-distance-top:0;mso-wrap-distance-right:9pt;mso-wrap-distance-bottom:0;mso-position-horizontal:absolute;mso-position-horizontal-relative:text;mso-position-vertical:absolute;mso-position-vertical-relative:text;mso-width-percent:0;mso-width-relative:margin;v-text-anchor:middle" o:gfxdata="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" adj="6300,24300" fillcolor="#a5d5e2 [1624]" strokecolor="#40a7c2 [3048]">
+                <v:fill color2="#e4f2f6 [504]" rotate="t" angle="180" colors="0 #9eeaff;22938f #bbefff;1 #e4f9ff" focus="100%" type="gradient"/>
+                <v:shadow on="t" color="black" opacity="24903f" origin=",.5" offset="0,.55556mm"/>
+                <v:textbox>
+                  <w:txbxContent>
+                    <w:p>
+                      <w:pPr>
+                        <w:jc w:val="center"/>
+                        <w:rPr>
+                          <w:sz w:val="16"/>
+                          <w:szCs w:val="16"/>
+                        </w:rPr>
+                      </w:pPr>
+                      <w:r>
+                        <w:rPr>
+                          <w:sz w:val="16"/>
+                          <w:szCs w:val="16"/>
+                        </w:rPr>
+                        <w:t xml:space="preserve">Refined </w:t>
+                      </w:r>
+                      <w:r>
+                        <w:rPr>
+                          <w:sz w:val="16"/>
+                          <w:szCs w:val="16"/>
+                        </w:rPr>
+                        <w:t>Abstraction</w:t>
+                      </w:r>
+                    </w:p>
+                  </w:txbxContent>
+                </v:textbox>
+              </v:shape>
+            </w:pict>
+          </mc:Fallback>
+        </mc:AlternateContent>
+      </w:r>
+      <w:r>
+        <w:rPr>
+          <w:noProof/>
+          <w:lang w:eastAsia="zh-CN"/>
+        </w:rPr>
+        <mc:AlternateContent>
+          <mc:Choice Requires="wps">
+            <w:drawing>
+              <wp:anchor distT="0" distB="0" distL="114300" distR="114300" simplePos="0" relativeHeight="251675648" behindDoc="0" locked="0" layoutInCell="1" allowOverlap="1" wp14:anchorId="263F3524" wp14:editId="61E67AD2">
+                <wp:simplePos x="0" y="0"/>
+                <wp:positionH relativeFrom="column">
+                  <wp:posOffset>896587</wp:posOffset>
+                </wp:positionH>
+                <wp:positionV relativeFrom="paragraph">
+                  <wp:posOffset>1604109</wp:posOffset>
+                </wp:positionV>
+                <wp:extent cx="866511" cy="213756"/>
+                <wp:effectExtent l="57150" t="38100" r="67310" b="110490"/>
+                <wp:wrapNone/>
+                <wp:docPr id="12" name="Rectangular Callout 12"/>
+                <wp:cNvGraphicFramePr/>
+                <a:graphic xmlns:a="http://schemas.openxmlformats.org/drawingml/2006/main">
+                  <a:graphicData uri="http://schemas.microsoft.com/office/word/2010/wordprocessingShape">
+                    <wps:wsp>
+                      <wps:cNvSpPr/>
+                      <wps:spPr>
+                        <a:xfrm>
+                          <a:off x="0" y="0"/>
+                          <a:ext cx="866511" cy="213756"/>
+                        </a:xfrm>
+                        <a:prstGeom prst="wedgeRectCallout">
+                          <a:avLst/>
+                        </a:prstGeom>
+                      </wps:spPr>
+                      <wps:style>
+                        <a:lnRef idx="1">
+                          <a:schemeClr val="accent5"/>
+                        </a:lnRef>
+                        <a:fillRef idx="2">
+                          <a:schemeClr val="accent5"/>
+                        </a:fillRef>
+                        <a:effectRef idx="1">
+                          <a:schemeClr val="accent5"/>
+                        </a:effectRef>
+                        <a:fontRef idx="minor">
+                          <a:schemeClr val="dk1"/>
+                        </a:fontRef>
+                      </wps:style>
+                      <wps:txbx>
+                        <w:txbxContent>
+                          <w:p>
+                            <w:pPr>
+                              <w:jc w:val="center"/>
+                              <w:rPr>
+                                <w:sz w:val="16"/>
+                                <w:szCs w:val="16"/>
+                              </w:rPr>
+                            </w:pPr>
+                            <w:r>
+                              <w:rPr>
+                                <w:sz w:val="16"/>
+                                <w:szCs w:val="16"/>
+                              </w:rPr>
+                              <w:t>Abstraction</w:t>
+                            </w:r>
+                          </w:p>
+                        </w:txbxContent>
+                      </wps:txbx>
+                      <wps:bodyPr rot="0" spcFirstLastPara="0" vertOverflow="overflow" horzOverflow="overflow" vert="horz" wrap="square" lIns="91440" tIns="45720" rIns="91440" bIns="45720" numCol="1" spcCol="0" rtlCol="0" fromWordArt="0" anchor="ctr" anchorCtr="0" forceAA="0" compatLnSpc="1">
+                        <a:prstTxWarp prst="textNoShape">
+                          <a:avLst/>
+                        </a:prstTxWarp>
+                        <a:noAutofit/>
+                      </wps:bodyPr>
+                    </wps:wsp>
+                  </a:graphicData>
+                </a:graphic>
+                <wp14:sizeRelH relativeFrom="margin">
+                  <wp14:pctWidth>0</wp14:pctWidth>
+                </wp14:sizeRelH>
+              </wp:anchor>
+            </w:drawing>
+          </mc:Choice>
+          <mc:Fallback>
+            <w:pict>
+              <v:shape w14:anchorId="263F3524" id="Rectangular Callout 12" o:spid="_x0000_s1032" type="#_x0000_t61" style="position:absolute;margin-left:70.6pt;margin-top:126.3pt;width:68.25pt;height:16.85pt;z-index:251675648;visibility:visible;mso-wrap-style:square;mso-width-percent:0;mso-wrap-distance-left:9pt;mso-wrap-distance-top:0;mso-wrap-distance-right:9pt;mso-wrap-distance-bottom:0;mso-position-horizontal:absolute;mso-position-horizontal-relative:text;mso-position-vertical:absolute;mso-position-vertical-relative:text;mso-width-percent:0;mso-width-relative:margin;v-text-anchor:middle" o:gfxdata="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" adj="6300,24300" fillcolor="#a5d5e2 [1624]" strokecolor="#40a7c2 [3048]">
+                <v:fill color2="#e4f2f6 [504]" rotate="t" angle="180" colors="0 #9eeaff;22938f #bbefff;1 #e4f9ff" focus="100%" type="gradient"/>
+                <v:shadow on="t" color="black" opacity="24903f" origin=",.5" offset="0,.55556mm"/>
+                <v:textbox>
+                  <w:txbxContent>
+                    <w:p>
+                      <w:pPr>
+                        <w:jc w:val="center"/>
+                        <w:rPr>
+                          <w:sz w:val="16"/>
+                          <w:szCs w:val="16"/>
+                        </w:rPr>
+                      </w:pPr>
+                      <w:r>
+                        <w:rPr>
+                          <w:sz w:val="16"/>
+                          <w:szCs w:val="16"/>
+                        </w:rPr>
+                        <w:t>Abstraction</w:t>
+                      </w:r>
+                    </w:p>
+                  </w:txbxContent>
+                </v:textbox>
+              </v:shape>
+            </w:pict>
+          </mc:Fallback>
+        </mc:AlternateContent>
+      </w:r>
+      <w:r>
+        <w:rPr>
+          <w:noProof/>
+          <w:lang w:eastAsia="zh-CN"/>
+        </w:rPr>
+        <mc:AlternateContent>
+          <mc:Choice Requires="wps">
+            <w:drawing>
+              <wp:anchor distT="0" distB="0" distL="114300" distR="114300" simplePos="0" relativeHeight="251669504" behindDoc="0" locked="0" layoutInCell="1" allowOverlap="1" wp14:anchorId="6202B4D6" wp14:editId="1CE05AD3">
+                <wp:simplePos x="0" y="0"/>
+                <wp:positionH relativeFrom="column">
+                  <wp:posOffset>4191990</wp:posOffset>
+                </wp:positionH>
+                <wp:positionV relativeFrom="paragraph">
+                  <wp:posOffset>1639991</wp:posOffset>
+                </wp:positionV>
+                <wp:extent cx="866511" cy="213756"/>
+                <wp:effectExtent l="57150" t="38100" r="67310" b="110490"/>
+                <wp:wrapNone/>
+                <wp:docPr id="11" name="Rectangular Callout 11"/>
+                <wp:cNvGraphicFramePr/>
+                <a:graphic xmlns:a="http://schemas.openxmlformats.org/drawingml/2006/main">
+                  <a:graphicData uri="http://schemas.microsoft.com/office/word/2010/wordprocessingShape">
+                    <wps:wsp>
+                      <wps:cNvSpPr/>
+                      <wps:spPr>
+                        <a:xfrm>
+                          <a:off x="0" y="0"/>
+                          <a:ext cx="866511" cy="213756"/>
+                        </a:xfrm>
+                        <a:prstGeom prst="wedgeRectCallout">
+                          <a:avLst/>
+                        </a:prstGeom>
+                      </wps:spPr>
+                      <wps:style>
+                        <a:lnRef idx="1">
+                          <a:schemeClr val="accent5"/>
+                        </a:lnRef>
+                        <a:fillRef idx="2">
+                          <a:schemeClr val="accent5"/>
+                        </a:fillRef>
+                        <a:effectRef idx="1">
+                          <a:schemeClr val="accent5"/>
+                        </a:effectRef>
+                        <a:fontRef idx="minor">
+                          <a:schemeClr val="dk1"/>
+                        </a:fontRef>
+                      </wps:style>
+                      <wps:txbx>
+                        <w:txbxContent>
+                          <w:p>
+                            <w:pPr>
+                              <w:jc w:val="center"/>
+                              <w:rPr>
+                                <w:sz w:val="16"/>
+                                <w:szCs w:val="16"/>
+                              </w:rPr>
+                            </w:pPr>
+                            <w:proofErr w:type="spellStart"/>
+                            <w:r>
+                              <w:rPr>
+                                <w:sz w:val="16"/>
+                                <w:szCs w:val="16"/>
+                              </w:rPr>
+                              <w:t>Implementor</w:t>
+                            </w:r>
+                            <w:proofErr w:type="spellEnd"/>
+                          </w:p>
+                        </w:txbxContent>
+                      </wps:txbx>
+                      <wps:bodyPr rot="0" spcFirstLastPara="0" vertOverflow="overflow" horzOverflow="overflow" vert="horz" wrap="square" lIns="91440" tIns="45720" rIns="91440" bIns="45720" numCol="1" spcCol="0" rtlCol="0" fromWordArt="0" anchor="ctr" anchorCtr="0" forceAA="0" compatLnSpc="1">
+                        <a:prstTxWarp prst="textNoShape">
+                          <a:avLst/>
+                        </a:prstTxWarp>
+                        <a:noAutofit/>
+                      </wps:bodyPr>
+                    </wps:wsp>
+                  </a:graphicData>
+                </a:graphic>
+                <wp14:sizeRelH relativeFrom="margin">
+                  <wp14:pctWidth>0</wp14:pctWidth>
+                </wp14:sizeRelH>
+              </wp:anchor>
+            </w:drawing>
+          </mc:Choice>
+          <mc:Fallback>
+            <w:pict>
+              <v:shape w14:anchorId="6202B4D6" id="Rectangular Callout 11" o:spid="_x0000_s1033" type="#_x0000_t61" style="position:absolute;margin-left:330.1pt;margin-top:129.15pt;width:68.25pt;height:16.85pt;z-index:251669504;visibility:visible;mso-wrap-style:square;mso-width-percent:0;mso-wrap-distance-left:9pt;mso-wrap-distance-top:0;mso-wrap-distance-right:9pt;mso-wrap-distance-bottom:0;mso-position-horizontal:absolute;mso-position-horizontal-relative:text;mso-position-vertical:absolute;mso-position-vertical-relative:text;mso-width-percent:0;mso-width-relative:margin;v-text-anchor:middle" o:gfxdata="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" adj="6300,24300" fillcolor="#a5d5e2 [1624]" strokecolor="#40a7c2 [3048]">
+                <v:fill color2="#e4f2f6 [504]" rotate="t" angle="180" colors="0 #9eeaff;22938f #bbefff;1 #e4f9ff" focus="100%" type="gradient"/>
+                <v:shadow on="t" color="black" opacity="24903f" origin=",.5" offset="0,.55556mm"/>
+                <v:textbox>
+                  <w:txbxContent>
+                    <w:p>
+                      <w:pPr>
+                        <w:jc w:val="center"/>
+                        <w:rPr>
+                          <w:sz w:val="16"/>
+                          <w:szCs w:val="16"/>
+                        </w:rPr>
+                      </w:pPr>
+                      <w:proofErr w:type="spellStart"/>
+                      <w:r>
+                        <w:rPr>
+                          <w:sz w:val="16"/>
+                          <w:szCs w:val="16"/>
+                        </w:rPr>
+                        <w:t>Implementor</w:t>
+                      </w:r>
+                      <w:proofErr w:type="spellEnd"/>
+                    </w:p>
+                  </w:txbxContent>
+                </v:textbox>
+              </v:shape>
+            </w:pict>
+          </mc:Fallback>
+        </mc:AlternateContent>
+      </w:r>
+      <w:r>
+        <w:rPr>
+          <w:noProof/>
+          <w:lang w:eastAsia="zh-CN"/>
+        </w:rPr>
+        <mc:AlternateContent>
+          <mc:Choice Requires="wps">
+            <w:drawing>
+              <wp:anchor distT="0" distB="0" distL="114300" distR="114300" simplePos="0" relativeHeight="251663360" behindDoc="0" locked="0" layoutInCell="1" allowOverlap="1" wp14:anchorId="66090566" wp14:editId="03211577">
+                <wp:simplePos x="0" y="0"/>
+                <wp:positionH relativeFrom="column">
+                  <wp:posOffset>243444</wp:posOffset>
+                </wp:positionH>
+                <wp:positionV relativeFrom="paragraph">
+                  <wp:posOffset>428707</wp:posOffset>
+                </wp:positionV>
+                <wp:extent cx="552203" cy="213756"/>
+                <wp:effectExtent l="57150" t="38100" r="76835" b="110490"/>
+                <wp:wrapNone/>
+                <wp:docPr id="10" name="Rectangular Callout 10"/>
+                <wp:cNvGraphicFramePr/>
+                <a:graphic xmlns:a="http://schemas.openxmlformats.org/drawingml/2006/main">
+                  <a:graphicData uri="http://schemas.microsoft.com/office/word/2010/wordprocessingShape">
+                    <wps:wsp>
+                      <wps:cNvSpPr/>
+                      <wps:spPr>
+                        <a:xfrm>
+                          <a:off x="0" y="0"/>
+                          <a:ext cx="552203" cy="213756"/>
+                        </a:xfrm>
+                        <a:prstGeom prst="wedgeRectCallout">
+                          <a:avLst/>
+                        </a:prstGeom>
+                      </wps:spPr>
+                      <wps:style>
+                        <a:lnRef idx="1">
+                          <a:schemeClr val="accent5"/>
+                        </a:lnRef>
+                        <a:fillRef idx="2">
+                          <a:schemeClr val="accent5"/>
+                        </a:fillRef>
+                        <a:effectRef idx="1">
+                          <a:schemeClr val="accent5"/>
+                        </a:effectRef>
+                        <a:fontRef idx="minor">
+                          <a:schemeClr val="dk1"/>
+                        </a:fontRef>
+                      </wps:style>
+                      <wps:txbx>
+                        <w:txbxContent>
+                          <w:p>
+                            <w:pPr>
+                              <w:jc w:val="center"/>
+                              <w:rPr>
+                                <w:sz w:val="16"/>
+                                <w:szCs w:val="16"/>
+                              </w:rPr>
+                            </w:pPr>
+                            <w:r>
+                              <w:rPr>
+                                <w:sz w:val="16"/>
+                                <w:szCs w:val="16"/>
+                              </w:rPr>
+                              <w:t>Client</w:t>
+                            </w:r>
+                          </w:p>
+                        </w:txbxContent>
+                      </wps:txbx>
+                      <wps:bodyPr rot="0" spcFirstLastPara="0" vertOverflow="overflow" horzOverflow="overflow" vert="horz" wrap="square" lIns="91440" tIns="45720" rIns="91440" bIns="45720" numCol="1" spcCol="0" rtlCol="0" fromWordArt="0" anchor="ctr" anchorCtr="0" forceAA="0" compatLnSpc="1">
+                        <a:prstTxWarp prst="textNoShape">
+                          <a:avLst/>
+                        </a:prstTxWarp>
+                        <a:noAutofit/>
+                      </wps:bodyPr>
+                    </wps:wsp>
+                  </a:graphicData>
+                </a:graphic>
+              </wp:anchor>
+            </w:drawing>
+          </mc:Choice>
+          <mc:Fallback>
+            <w:pict>
+              <v:shape w14:anchorId="66090566" id="Rectangular Callout 10" o:spid="_x0000_s1034" type="#_x0000_t61" style="position:absolute;margin-left:19.15pt;margin-top:33.75pt;width:43.5pt;height:16.85pt;z-index:251663360;visibility:visible;mso-wrap-style:square;mso-wrap-distance-left:9pt;mso-wrap-distance-top:0;mso-wrap-distance-right:9pt;mso-wrap-distance-bottom:0;mso-position-horizontal:absolute;mso-position-horizontal-relative:text;mso-position-vertical:absolute;mso-position-vertical-relative:text;v-text-anchor:middle" o:gfxdata="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" adj="6300,24300" fillcolor="#a5d5e2 [1624]" strokecolor="#40a7c2 [3048]">
+                <v:fill color2="#e4f2f6 [504]" rotate="t" angle="180" colors="0 #9eeaff;22938f #bbefff;1 #e4f9ff" focus="100%" type="gradient"/>
+                <v:shadow on="t" color="black" opacity="24903f" origin=",.5" offset="0,.55556mm"/>
+                <v:textbox>
+                  <w:txbxContent>
+                    <w:p>
+                      <w:pPr>
+                        <w:jc w:val="center"/>
+                        <w:rPr>
+                          <w:sz w:val="16"/>
+                          <w:szCs w:val="16"/>
+                        </w:rPr>
+                      </w:pPr>
+                      <w:r>
+                        <w:rPr>
+                          <w:sz w:val="16"/>
+                          <w:szCs w:val="16"/>
+                        </w:rPr>
+                        <w:t>Client</w:t>
+                      </w:r>
+                    </w:p>
+                  </w:txbxContent>
+                </v:textbox>
+              </v:shape>
+            </w:pict>
+          </mc:Fallback>
+        </mc:AlternateContent>
+      </w:r>
       <w:r>
         <w:rPr>
           <w:noProof/>
@@ -1794,7 +3304,7 @@
                     <pic:cNvPicPr/>
                   </pic:nvPicPr>
                   <pic:blipFill>
-                    <a:blip r:embed="rId7"/>
+                    <a:blip r:embed="rId8"/>
                     <a:stretch>
                       <a:fillRect/>
                     </a:stretch>
@@ -1841,42 +3351,6 @@
           <w:rFonts w:cstheme="minorHAnsi"/>
         </w:rPr>
       </w:pPr>
-      <w:r>
-        <w:rPr>
-          <w:rFonts w:cstheme="minorHAnsi"/>
-        </w:rPr>
-        <w:t>There is no change to the current d</w:t>
-      </w:r>
-      <w:r>
-        <w:rPr>
-          <w:rFonts w:cstheme="minorHAnsi"/>
-        </w:rPr>
-        <w:t>iagram as adding the Implementor (PropertyLoaderImpl) and Concrete Impementor (FilePropertyLoaderImpl, DBPropertyLoaderImpl)</w:t>
-      </w:r>
-      <w:r>
-        <w:rPr>
-          <w:rFonts w:cstheme="minorHAnsi"/>
-        </w:rPr>
-        <w:t xml:space="preserve"> does not change how the </w:t>
-      </w:r>
-      <w:r>
-        <w:rPr>
-          <w:rFonts w:cstheme="minorHAnsi"/>
-        </w:rPr>
-        <w:t>cash or drink is being initialize</w:t>
-      </w:r>
-      <w:r>
-        <w:rPr>
-          <w:rFonts w:cstheme="minorHAnsi"/>
-        </w:rPr>
-        <w:t>d in by MainController</w:t>
-      </w:r>
-      <w:r>
-        <w:rPr>
-          <w:rFonts w:cstheme="minorHAnsi"/>
-        </w:rPr>
-        <w:t>.</w:t>
-      </w:r>
     </w:p>
     <w:p>
       <w:pPr>
@@ -1884,6 +3358,123 @@
           <w:rFonts w:cstheme="minorHAnsi"/>
         </w:rPr>
       </w:pPr>
+      <w:r>
+        <w:rPr>
+          <w:noProof/>
+          <w:color w:val="00B0F0"/>
+          <w:lang w:eastAsia="zh-CN"/>
+        </w:rPr>
+        <mc:AlternateContent>
+          <mc:Choice Requires="wps">
+            <w:drawing>
+              <wp:anchor distT="0" distB="0" distL="114300" distR="114300" simplePos="0" relativeHeight="251656192" behindDoc="0" locked="0" layoutInCell="1" allowOverlap="1">
+                <wp:simplePos x="0" y="0"/>
+                <wp:positionH relativeFrom="column">
+                  <wp:posOffset>3883231</wp:posOffset>
+                </wp:positionH>
+                <wp:positionV relativeFrom="paragraph">
+                  <wp:posOffset>2340907</wp:posOffset>
+                </wp:positionV>
+                <wp:extent cx="1905990" cy="1074717"/>
+                <wp:effectExtent l="0" t="0" r="18415" b="11430"/>
+                <wp:wrapNone/>
+                <wp:docPr id="6" name="Rectangle 6"/>
+                <wp:cNvGraphicFramePr/>
+                <a:graphic xmlns:a="http://schemas.openxmlformats.org/drawingml/2006/main">
+                  <a:graphicData uri="http://schemas.microsoft.com/office/word/2010/wordprocessingShape">
+                    <wps:wsp>
+                      <wps:cNvSpPr/>
+                      <wps:spPr>
+                        <a:xfrm>
+                          <a:off x="0" y="0"/>
+                          <a:ext cx="1905990" cy="1074717"/>
+                        </a:xfrm>
+                        <a:prstGeom prst="rect">
+                          <a:avLst/>
+                        </a:prstGeom>
+                        <a:noFill/>
+                        <a:ln>
+                          <a:solidFill>
+                            <a:srgbClr val="00B0F0"/>
+                          </a:solidFill>
+                        </a:ln>
+                      </wps:spPr>
+                      <wps:style>
+                        <a:lnRef idx="2">
+                          <a:schemeClr val="accent1">
+                            <a:shade val="50000"/>
+                          </a:schemeClr>
+                        </a:lnRef>
+                        <a:fillRef idx="1">
+                          <a:schemeClr val="accent1"/>
+                        </a:fillRef>
+                        <a:effectRef idx="0">
+                          <a:schemeClr val="accent1"/>
+                        </a:effectRef>
+                        <a:fontRef idx="minor">
+                          <a:schemeClr val="lt1"/>
+                        </a:fontRef>
+                      </wps:style>
+                      <wps:bodyPr rot="0" spcFirstLastPara="0" vertOverflow="overflow" horzOverflow="overflow" vert="horz" wrap="square" lIns="91440" tIns="45720" rIns="91440" bIns="45720" numCol="1" spcCol="0" rtlCol="0" fromWordArt="0" anchor="ctr" anchorCtr="0" forceAA="0" compatLnSpc="1">
+                        <a:prstTxWarp prst="textNoShape">
+                          <a:avLst/>
+                        </a:prstTxWarp>
+                        <a:noAutofit/>
+                      </wps:bodyPr>
+                    </wps:wsp>
+                  </a:graphicData>
+                </a:graphic>
+              </wp:anchor>
+            </w:drawing>
+          </mc:Choice>
+          <mc:Fallback>
+            <w:pict>
+              <v:rect w14:anchorId="232053BE" id="Rectangle 6" o:spid="_x0000_s1026" style="position:absolute;margin-left:305.75pt;margin-top:184.3pt;width:150.1pt;height:84.6pt;z-index:251656192;visibility:visible;mso-wrap-style:square;mso-wrap-distance-left:9pt;mso-wrap-distance-top:0;mso-wrap-distance-right:9pt;mso-wrap-distance-bottom:0;mso-position-horizontal:absolute;mso-position-horizontal-relative:text;mso-position-vertical:absolute;mso-position-vertical-relative:text;v-text-anchor:middle" o:gfxdata="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" filled="f" strokecolor="#00b0f0" strokeweight="2pt"/>
+            </w:pict>
+          </mc:Fallback>
+        </mc:AlternateContent>
+      </w:r>
+      <w:r>
+        <w:rPr>
+          <w:noProof/>
+          <w:lang w:eastAsia="zh-CN"/>
+        </w:rPr>
+        <w:drawing>
+          <wp:inline distT="0" distB="0" distL="0" distR="0" wp14:anchorId="209C533B" wp14:editId="7A13E8BF">
+            <wp:extent cx="5731510" cy="3160395"/>
+            <wp:effectExtent l="0" t="0" r="2540" b="1905"/>
+            <wp:docPr id="5" name="Picture 5"/>
+            <wp:cNvGraphicFramePr>
+              <a:graphicFrameLocks xmlns:a="http://schemas.openxmlformats.org/drawingml/2006/main" noChangeAspect="1"/>
+            </wp:cNvGraphicFramePr>
+            <a:graphic xmlns:a="http://schemas.openxmlformats.org/drawingml/2006/main">
+              <a:graphicData uri="http://schemas.openxmlformats.org/drawingml/2006/picture">
+                <pic:pic xmlns:pic="http://schemas.openxmlformats.org/drawingml/2006/picture">
+                  <pic:nvPicPr>
+                    <pic:cNvPr id="1" name=""/>
+                    <pic:cNvPicPr/>
+                  </pic:nvPicPr>
+                  <pic:blipFill>
+                    <a:blip r:embed="rId9"/>
+                    <a:stretch>
+                      <a:fillRect/>
+                    </a:stretch>
+                  </pic:blipFill>
+                  <pic:spPr>
+                    <a:xfrm>
+                      <a:off x="0" y="0"/>
+                      <a:ext cx="5731510" cy="3160395"/>
+                    </a:xfrm>
+                    <a:prstGeom prst="rect">
+                      <a:avLst/>
+                    </a:prstGeom>
+                  </pic:spPr>
+                </pic:pic>
+              </a:graphicData>
+            </a:graphic>
+          </wp:inline>
+        </w:drawing>
+      </w:r>
       <w:r>
         <w:rPr>
           <w:rFonts w:cstheme="minorHAnsi"/>
@@ -1996,7 +3587,21 @@
               <w:rPr>
                 <w:rFonts w:cstheme="minorHAnsi"/>
               </w:rPr>
-              <w:t xml:space="preserve">Decoupling abstraction and Implementor also eliminates compile-time dependencies on the implementation. Changing an implementation class doesn’t require recompiling the Abstraction class and its clients. This property is essential when you must ensure binary compatibility between different versions of a class library. </w:t>
+              <w:t xml:space="preserve">Decoupling abstraction and </w:t>
+            </w:r>
+            <w:proofErr w:type="spellStart"/>
+            <w:r>
+              <w:rPr>
+                <w:rFonts w:cstheme="minorHAnsi"/>
+              </w:rPr>
+              <w:t>Implementor</w:t>
+            </w:r>
+            <w:proofErr w:type="spellEnd"/>
+            <w:r>
+              <w:rPr>
+                <w:rFonts w:cstheme="minorHAnsi"/>
+              </w:rPr>
+              <w:t xml:space="preserve"> also eliminates compile-time dependencies on the implementation. Changing an implementation class doesn’t require recompiling the Abstraction class and its clients. This property is essential when you must ensure binary compatibility between different versions of a class library. </w:t>
             </w:r>
           </w:p>
           <w:p>
@@ -2037,7 +3642,15 @@
               <w:t>C</w:t>
             </w:r>
             <w:r>
-              <w:t>an extend the Abstraction and Implementor hierarchies independently.</w:t>
+              <w:t xml:space="preserve">an extend the Abstraction and </w:t>
+            </w:r>
+            <w:proofErr w:type="spellStart"/>
+            <w:r>
+              <w:t>Implementor</w:t>
+            </w:r>
+            <w:proofErr w:type="spellEnd"/>
+            <w:r>
+              <w:t xml:space="preserve"> hierarchies independently.</w:t>
             </w:r>
             <w:r>
               <w:t xml:space="preserve"> </w:t>
@@ -2110,7 +3723,13 @@
         <w:t>were</w:t>
       </w:r>
       <w:r>
-        <w:t xml:space="preserve"> considered when applying the Decorator pattern.</w:t>
+        <w:t xml:space="preserve"> considered when applying the </w:t>
+      </w:r>
+      <w:r>
+        <w:t>Bridge</w:t>
+      </w:r>
+      <w:r>
+        <w:t xml:space="preserve"> pattern.</w:t>
       </w:r>
     </w:p>
     <w:tbl>
@@ -2158,6 +3777,8 @@
               </w:rPr>
               <w:t>Rationale</w:t>
             </w:r>
+            <w:bookmarkStart w:id="0" w:name="_GoBack"/>
+            <w:bookmarkEnd w:id="0"/>
           </w:p>
         </w:tc>
       </w:tr>
@@ -2167,8 +3788,13 @@
             <w:tcW w:w="2943" w:type="dxa"/>
           </w:tcPr>
           <w:p>
-            <w:r>
-              <w:t xml:space="preserve">Implementor switching at runtime </w:t>
+            <w:proofErr w:type="spellStart"/>
+            <w:r>
+              <w:t>Implementor</w:t>
+            </w:r>
+            <w:proofErr w:type="spellEnd"/>
+            <w:r>
+              <w:t xml:space="preserve"> switching at runtime </w:t>
             </w:r>
             <w:r>
               <w:t xml:space="preserve">cause </w:t>
@@ -2210,8 +3836,30 @@
               <w:rPr>
                 <w:rFonts w:cstheme="minorHAnsi"/>
               </w:rPr>
-              <w:t>to either DB, File or other storage. Switching the Implementor at runtime will lose the changed data in prior implementor</w:t>
-            </w:r>
+              <w:t xml:space="preserve">to either DB, File or other storage. Switching the </w:t>
+            </w:r>
+            <w:proofErr w:type="spellStart"/>
+            <w:r>
+              <w:rPr>
+                <w:rFonts w:cstheme="minorHAnsi"/>
+              </w:rPr>
+              <w:t>Implementor</w:t>
+            </w:r>
+            <w:proofErr w:type="spellEnd"/>
+            <w:r>
+              <w:rPr>
+                <w:rFonts w:cstheme="minorHAnsi"/>
+              </w:rPr>
+              <w:t xml:space="preserve"> at runtime will lose the changed data in prior </w:t>
+            </w:r>
+            <w:proofErr w:type="spellStart"/>
+            <w:r>
+              <w:rPr>
+                <w:rFonts w:cstheme="minorHAnsi"/>
+              </w:rPr>
+              <w:t>implementor</w:t>
+            </w:r>
+            <w:proofErr w:type="spellEnd"/>
             <w:r>
               <w:rPr>
                 <w:rFonts w:cstheme="minorHAnsi"/>
@@ -2237,7 +3885,23 @@
                 <w:rFonts w:cstheme="minorHAnsi"/>
                 <w:iCs/>
               </w:rPr>
-              <w:t>Creating the right Implementor object</w:t>
+              <w:t xml:space="preserve">Creating the right </w:t>
+            </w:r>
+            <w:proofErr w:type="spellStart"/>
+            <w:r>
+              <w:rPr>
+                <w:rFonts w:cstheme="minorHAnsi"/>
+                <w:iCs/>
+              </w:rPr>
+              <w:t>Implementor</w:t>
+            </w:r>
+            <w:proofErr w:type="spellEnd"/>
+            <w:r>
+              <w:rPr>
+                <w:rFonts w:cstheme="minorHAnsi"/>
+                <w:iCs/>
+              </w:rPr>
+              <w:t xml:space="preserve"> object</w:t>
             </w:r>
           </w:p>
         </w:tc>
@@ -2247,12 +3911,36 @@
           </w:tcPr>
           <w:p>
             <w:r>
-              <w:t>How, when and where do you decide which Implementor class to instantiate when there’s more than one?</w:t>
+              <w:t xml:space="preserve">How, when and where do you decide which </w:t>
+            </w:r>
+            <w:proofErr w:type="spellStart"/>
+            <w:r>
+              <w:t>Implementor</w:t>
+            </w:r>
+            <w:proofErr w:type="spellEnd"/>
+            <w:r>
+              <w:t xml:space="preserve"> class to instantiate when there’s more than one?</w:t>
             </w:r>
           </w:p>
           <w:p>
             <w:r>
-              <w:t>Although various implementors are provided, each vending machine system only need to instantiate one specific Implementor according to the chosen data storing method.</w:t>
+              <w:t xml:space="preserve">Although various </w:t>
+            </w:r>
+            <w:proofErr w:type="spellStart"/>
+            <w:r>
+              <w:t>implementors</w:t>
+            </w:r>
+            <w:proofErr w:type="spellEnd"/>
+            <w:r>
+              <w:t xml:space="preserve"> are provided, each vending machine system only need to instantiate one specific </w:t>
+            </w:r>
+            <w:proofErr w:type="spellStart"/>
+            <w:r>
+              <w:t>Implementor</w:t>
+            </w:r>
+            <w:proofErr w:type="spellEnd"/>
+            <w:r>
+              <w:t xml:space="preserve"> according to the chosen data storing method.</w:t>
             </w:r>
           </w:p>
         </w:tc>
@@ -4437,7 +6125,7 @@
 </file>
 
 <file path=customXml/itemProps1.xml><?xml version="1.0" encoding="utf-8"?>
-<ds:datastoreItem xmlns:ds="http://schemas.openxmlformats.org/officeDocument/2006/customXml" ds:itemID="{2278050C-9E1F-4594-800E-3FAA41EEC61D}">
+<ds:datastoreItem xmlns:ds="http://schemas.openxmlformats.org/officeDocument/2006/customXml" ds:itemID="{675D84CC-89F3-4662-A856-275CBA23FF22}">
   <ds:schemaRefs>
     <ds:schemaRef ds:uri="http://schemas.openxmlformats.org/officeDocument/2006/bibliography"/>
   </ds:schemaRefs>

</xml_diff>